<commit_message>
Fix issue with protocol for lab2. Add docs made within RGR
</commit_message>
<xml_diff>
--- a/lab4/lab4PopovDA61.docx
+++ b/lab4/lab4PopovDA61.docx
@@ -427,6 +427,11 @@
     </w:p>
     <w:p>
       <w:pPr>
+        <w:pStyle w:val="ListParagraph"/>
+        <w:numPr>
+          <w:ilvl w:val="0"/>
+          <w:numId w:val="18"/>
+        </w:numPr>
         <w:jc w:val="both"/>
         <w:rPr>
           <w:rFonts w:ascii="Times New Roman" w:hAnsi="Times New Roman" w:cs="Times New Roman"/>
@@ -436,79 +441,1569 @@
           <w:lang w:val="uk-UA"/>
         </w:rPr>
       </w:pPr>
-      <w:bookmarkStart w:id="0" w:name="_GoBack"/>
+      <w:r>
+        <w:rPr>
+          <w:rFonts w:ascii="Times New Roman" w:hAnsi="Times New Roman" w:cs="Times New Roman"/>
+          <w:b/>
+          <w:sz w:val="28"/>
+          <w:szCs w:val="28"/>
+          <w:lang w:val="uk-UA"/>
+        </w:rPr>
+        <w:t>Інтерфейс користувача</w:t>
+      </w:r>
+    </w:p>
+    <w:p>
+      <w:pPr>
+        <w:jc w:val="both"/>
+        <w:rPr>
+          <w:rFonts w:ascii="Times New Roman" w:hAnsi="Times New Roman" w:cs="Times New Roman"/>
+          <w:bCs/>
+          <w:sz w:val="28"/>
+          <w:szCs w:val="28"/>
+          <w:lang w:val="uk-UA"/>
+        </w:rPr>
+      </w:pPr>
+      <w:r>
+        <w:rPr>
+          <w:rFonts w:ascii="Times New Roman" w:hAnsi="Times New Roman" w:cs="Times New Roman"/>
+          <w:bCs/>
+          <w:sz w:val="28"/>
+          <w:szCs w:val="28"/>
+          <w:lang w:val="uk-UA"/>
+        </w:rPr>
+        <w:t xml:space="preserve">Інтерфейс користувача додатку простіше всього представити у вигляді окремих прототипів, а також </w:t>
+      </w:r>
+      <w:r>
+        <w:rPr>
+          <w:rFonts w:ascii="Times New Roman" w:hAnsi="Times New Roman" w:cs="Times New Roman"/>
+          <w:bCs/>
+          <w:sz w:val="28"/>
+          <w:szCs w:val="28"/>
+          <w:lang w:val="en-US"/>
+        </w:rPr>
+        <w:t>wireframe</w:t>
+      </w:r>
+      <w:r>
+        <w:rPr>
+          <w:rFonts w:ascii="Times New Roman" w:hAnsi="Times New Roman" w:cs="Times New Roman"/>
+          <w:bCs/>
+          <w:sz w:val="28"/>
+          <w:szCs w:val="28"/>
+        </w:rPr>
+        <w:t>-</w:t>
+      </w:r>
+      <w:r>
+        <w:rPr>
+          <w:rFonts w:ascii="Times New Roman" w:hAnsi="Times New Roman" w:cs="Times New Roman"/>
+          <w:bCs/>
+          <w:sz w:val="28"/>
+          <w:szCs w:val="28"/>
+          <w:lang w:val="uk-UA"/>
+        </w:rPr>
+        <w:t>діаграми.</w:t>
+      </w:r>
+    </w:p>
+    <w:p>
+      <w:pPr>
+        <w:jc w:val="both"/>
+        <w:rPr>
+          <w:rFonts w:ascii="Times New Roman" w:hAnsi="Times New Roman" w:cs="Times New Roman"/>
+          <w:bCs/>
+          <w:sz w:val="28"/>
+          <w:szCs w:val="28"/>
+          <w:lang w:val="uk-UA"/>
+        </w:rPr>
+      </w:pPr>
+      <w:r>
+        <w:rPr>
+          <w:rFonts w:ascii="Times New Roman" w:hAnsi="Times New Roman" w:cs="Times New Roman"/>
+          <w:bCs/>
+          <w:sz w:val="28"/>
+          <w:szCs w:val="28"/>
+          <w:lang w:val="uk-UA"/>
+        </w:rPr>
+        <w:t xml:space="preserve">Окремі прототипи наведені в рамках </w:t>
+      </w:r>
+      <w:r>
+        <w:rPr>
+          <w:rFonts w:ascii="Times New Roman" w:hAnsi="Times New Roman" w:cs="Times New Roman"/>
+          <w:bCs/>
+          <w:sz w:val="28"/>
+          <w:szCs w:val="28"/>
+          <w:lang w:val="en-US"/>
+        </w:rPr>
+        <w:t>SRS</w:t>
+      </w:r>
+      <w:r>
+        <w:rPr>
+          <w:rFonts w:ascii="Times New Roman" w:hAnsi="Times New Roman" w:cs="Times New Roman"/>
+          <w:bCs/>
+          <w:sz w:val="28"/>
+          <w:szCs w:val="28"/>
+          <w:lang w:val="uk-UA"/>
+        </w:rPr>
+        <w:t xml:space="preserve"> </w:t>
+      </w:r>
+      <w:r>
+        <w:rPr>
+          <w:rFonts w:ascii="Times New Roman" w:hAnsi="Times New Roman" w:cs="Times New Roman"/>
+          <w:bCs/>
+          <w:sz w:val="28"/>
+          <w:szCs w:val="28"/>
+          <w:lang w:val="uk-UA"/>
+        </w:rPr>
+        <w:t xml:space="preserve">цього додатку і можуть бути переглянуті за посиланням </w:t>
+      </w:r>
+      <w:hyperlink r:id="rId7" w:history="1">
+        <w:r>
+          <w:rPr>
+            <w:rStyle w:val="Hyperlink"/>
+            <w:rFonts w:ascii="Times New Roman" w:hAnsi="Times New Roman" w:cs="Times New Roman"/>
+            <w:bCs/>
+            <w:sz w:val="28"/>
+            <w:szCs w:val="28"/>
+            <w:lang w:val="uk-UA"/>
+          </w:rPr>
+          <w:t>..\projects\Popov\Documents\SRSPopovDA61.docx</w:t>
+        </w:r>
+      </w:hyperlink>
+      <w:r>
+        <w:rPr>
+          <w:rFonts w:ascii="Times New Roman" w:hAnsi="Times New Roman" w:cs="Times New Roman"/>
+          <w:bCs/>
+          <w:sz w:val="28"/>
+          <w:szCs w:val="28"/>
+          <w:lang w:val="uk-UA"/>
+        </w:rPr>
+        <w:t xml:space="preserve"> (пункт 3.5)</w:t>
+      </w:r>
+      <w:r>
+        <w:rPr>
+          <w:rFonts w:ascii="Times New Roman" w:hAnsi="Times New Roman" w:cs="Times New Roman"/>
+          <w:bCs/>
+          <w:sz w:val="28"/>
+          <w:szCs w:val="28"/>
+          <w:lang w:val="uk-UA"/>
+        </w:rPr>
+        <w:t>. Діаграму переходів між сторінками (</w:t>
+      </w:r>
+      <w:r>
+        <w:rPr>
+          <w:rFonts w:ascii="Times New Roman" w:hAnsi="Times New Roman" w:cs="Times New Roman"/>
+          <w:bCs/>
+          <w:sz w:val="28"/>
+          <w:szCs w:val="28"/>
+          <w:lang w:val="en-US"/>
+        </w:rPr>
+        <w:t>wireframe</w:t>
+      </w:r>
+      <w:r>
+        <w:rPr>
+          <w:rFonts w:ascii="Times New Roman" w:hAnsi="Times New Roman" w:cs="Times New Roman"/>
+          <w:bCs/>
+          <w:sz w:val="28"/>
+          <w:szCs w:val="28"/>
+          <w:lang w:val="uk-UA"/>
+        </w:rPr>
+        <w:t xml:space="preserve"> </w:t>
+      </w:r>
+      <w:r>
+        <w:rPr>
+          <w:rFonts w:ascii="Times New Roman" w:hAnsi="Times New Roman" w:cs="Times New Roman"/>
+          <w:bCs/>
+          <w:sz w:val="28"/>
+          <w:szCs w:val="28"/>
+          <w:lang w:val="en-US"/>
+        </w:rPr>
+        <w:t>diagram</w:t>
+      </w:r>
+      <w:r>
+        <w:rPr>
+          <w:rFonts w:ascii="Times New Roman" w:hAnsi="Times New Roman" w:cs="Times New Roman"/>
+          <w:bCs/>
+          <w:sz w:val="28"/>
+          <w:szCs w:val="28"/>
+          <w:lang w:val="uk-UA"/>
+        </w:rPr>
+        <w:t xml:space="preserve">) </w:t>
+      </w:r>
+      <w:r>
+        <w:rPr>
+          <w:rFonts w:ascii="Times New Roman" w:hAnsi="Times New Roman" w:cs="Times New Roman"/>
+          <w:bCs/>
+          <w:sz w:val="28"/>
+          <w:szCs w:val="28"/>
+          <w:lang w:val="uk-UA"/>
+        </w:rPr>
+        <w:t>наведено нижче на рисунку 1а.</w:t>
+      </w:r>
+    </w:p>
+    <w:p>
+      <w:pPr>
+        <w:jc w:val="both"/>
+        <w:rPr>
+          <w:rFonts w:ascii="Times New Roman" w:hAnsi="Times New Roman" w:cs="Times New Roman"/>
+          <w:bCs/>
+          <w:sz w:val="28"/>
+          <w:szCs w:val="28"/>
+          <w:lang w:val="uk-UA"/>
+        </w:rPr>
+      </w:pPr>
+      <w:r>
+        <w:rPr>
+          <w:noProof/>
+        </w:rPr>
+        <w:drawing>
+          <wp:inline distT="0" distB="0" distL="0" distR="0" wp14:anchorId="07558BFF" wp14:editId="498FEA13">
+            <wp:extent cx="5940425" cy="4040505"/>
+            <wp:effectExtent l="0" t="0" r="0" b="0"/>
+            <wp:docPr id="1" name="Picture 1"/>
+            <wp:cNvGraphicFramePr>
+              <a:graphicFrameLocks xmlns:a="http://schemas.openxmlformats.org/drawingml/2006/main" noChangeAspect="1"/>
+            </wp:cNvGraphicFramePr>
+            <a:graphic xmlns:a="http://schemas.openxmlformats.org/drawingml/2006/main">
+              <a:graphicData uri="http://schemas.openxmlformats.org/drawingml/2006/picture">
+                <pic:pic xmlns:pic="http://schemas.openxmlformats.org/drawingml/2006/picture">
+                  <pic:nvPicPr>
+                    <pic:cNvPr id="0" name="Picture 1"/>
+                    <pic:cNvPicPr>
+                      <a:picLocks noChangeAspect="1" noChangeArrowheads="1"/>
+                    </pic:cNvPicPr>
+                  </pic:nvPicPr>
+                  <pic:blipFill>
+                    <a:blip r:embed="rId8" cstate="print">
+                      <a:extLst>
+                        <a:ext uri="{28A0092B-C50C-407E-A947-70E740481C1C}">
+                          <a14:useLocalDpi xmlns:a14="http://schemas.microsoft.com/office/drawing/2010/main" val="0"/>
+                        </a:ext>
+                      </a:extLst>
+                    </a:blip>
+                    <a:srcRect/>
+                    <a:stretch>
+                      <a:fillRect/>
+                    </a:stretch>
+                  </pic:blipFill>
+                  <pic:spPr bwMode="auto">
+                    <a:xfrm>
+                      <a:off x="0" y="0"/>
+                      <a:ext cx="5940425" cy="4040505"/>
+                    </a:xfrm>
+                    <a:prstGeom prst="rect">
+                      <a:avLst/>
+                    </a:prstGeom>
+                    <a:noFill/>
+                    <a:ln>
+                      <a:noFill/>
+                    </a:ln>
+                  </pic:spPr>
+                </pic:pic>
+              </a:graphicData>
+            </a:graphic>
+          </wp:inline>
+        </w:drawing>
+      </w:r>
+    </w:p>
+    <w:p>
+      <w:pPr>
+        <w:jc w:val="center"/>
+        <w:rPr>
+          <w:rFonts w:ascii="Times New Roman" w:hAnsi="Times New Roman" w:cs="Times New Roman"/>
+          <w:bCs/>
+          <w:i/>
+          <w:iCs/>
+          <w:sz w:val="28"/>
+          <w:szCs w:val="28"/>
+          <w:lang w:val="uk-UA"/>
+        </w:rPr>
+      </w:pPr>
+      <w:r>
+        <w:rPr>
+          <w:rFonts w:ascii="Times New Roman" w:hAnsi="Times New Roman" w:cs="Times New Roman"/>
+          <w:bCs/>
+          <w:i/>
+          <w:iCs/>
+          <w:sz w:val="28"/>
+          <w:szCs w:val="28"/>
+          <w:lang w:val="uk-UA"/>
+        </w:rPr>
+        <w:t xml:space="preserve">Рис. 1а – </w:t>
+      </w:r>
+      <w:r>
+        <w:rPr>
+          <w:rFonts w:ascii="Times New Roman" w:hAnsi="Times New Roman" w:cs="Times New Roman"/>
+          <w:bCs/>
+          <w:i/>
+          <w:iCs/>
+          <w:sz w:val="28"/>
+          <w:szCs w:val="28"/>
+          <w:lang w:val="en-US"/>
+        </w:rPr>
+        <w:t>Wireframe</w:t>
+      </w:r>
+      <w:r>
+        <w:rPr>
+          <w:rFonts w:ascii="Times New Roman" w:hAnsi="Times New Roman" w:cs="Times New Roman"/>
+          <w:bCs/>
+          <w:i/>
+          <w:iCs/>
+          <w:sz w:val="28"/>
+          <w:szCs w:val="28"/>
+        </w:rPr>
+        <w:t>-</w:t>
+      </w:r>
+      <w:r>
+        <w:rPr>
+          <w:rFonts w:ascii="Times New Roman" w:hAnsi="Times New Roman" w:cs="Times New Roman"/>
+          <w:bCs/>
+          <w:i/>
+          <w:iCs/>
+          <w:sz w:val="28"/>
+          <w:szCs w:val="28"/>
+          <w:lang w:val="uk-UA"/>
+        </w:rPr>
+        <w:t>діаграма</w:t>
+      </w:r>
+    </w:p>
+    <w:p>
+      <w:pPr>
+        <w:pStyle w:val="ListParagraph"/>
+        <w:numPr>
+          <w:ilvl w:val="0"/>
+          <w:numId w:val="18"/>
+        </w:numPr>
+        <w:rPr>
+          <w:rFonts w:ascii="Times New Roman" w:hAnsi="Times New Roman" w:cs="Times New Roman"/>
+          <w:b/>
+          <w:sz w:val="28"/>
+          <w:szCs w:val="28"/>
+          <w:lang w:val="en-US"/>
+        </w:rPr>
+      </w:pPr>
+      <w:r>
+        <w:rPr>
+          <w:rFonts w:ascii="Times New Roman" w:hAnsi="Times New Roman" w:cs="Times New Roman"/>
+          <w:b/>
+          <w:sz w:val="28"/>
+          <w:szCs w:val="28"/>
+          <w:lang w:val="uk-UA"/>
+        </w:rPr>
+        <w:t>Основний функціонал додатку</w:t>
+      </w:r>
+    </w:p>
+    <w:p>
+      <w:pPr>
+        <w:rPr>
+          <w:rFonts w:ascii="Times New Roman" w:hAnsi="Times New Roman" w:cs="Times New Roman"/>
+          <w:bCs/>
+          <w:sz w:val="28"/>
+          <w:szCs w:val="28"/>
+        </w:rPr>
+      </w:pPr>
+      <w:r>
+        <w:rPr>
+          <w:rFonts w:ascii="Times New Roman" w:hAnsi="Times New Roman" w:cs="Times New Roman"/>
+          <w:bCs/>
+          <w:sz w:val="28"/>
+          <w:szCs w:val="28"/>
+          <w:lang w:val="uk-UA"/>
+        </w:rPr>
+        <w:lastRenderedPageBreak/>
+        <w:t xml:space="preserve">В рамках даної лабораторної роботи було імплементовано лише частину функціональності, що уособлена </w:t>
+      </w:r>
+      <w:r>
+        <w:rPr>
+          <w:rFonts w:ascii="Times New Roman" w:hAnsi="Times New Roman" w:cs="Times New Roman"/>
+          <w:bCs/>
+          <w:sz w:val="28"/>
+          <w:szCs w:val="28"/>
+          <w:lang w:val="en-US"/>
+        </w:rPr>
+        <w:t>user</w:t>
+      </w:r>
+      <w:r>
+        <w:rPr>
+          <w:rFonts w:ascii="Times New Roman" w:hAnsi="Times New Roman" w:cs="Times New Roman"/>
+          <w:bCs/>
+          <w:sz w:val="28"/>
+          <w:szCs w:val="28"/>
+        </w:rPr>
+        <w:t>-</w:t>
+      </w:r>
+      <w:r>
+        <w:rPr>
+          <w:rFonts w:ascii="Times New Roman" w:hAnsi="Times New Roman" w:cs="Times New Roman"/>
+          <w:bCs/>
+          <w:sz w:val="28"/>
+          <w:szCs w:val="28"/>
+          <w:lang w:val="en-US"/>
+        </w:rPr>
+        <w:t>story</w:t>
+      </w:r>
+      <w:r>
+        <w:rPr>
+          <w:rFonts w:ascii="Times New Roman" w:hAnsi="Times New Roman" w:cs="Times New Roman"/>
+          <w:bCs/>
+          <w:sz w:val="28"/>
+          <w:szCs w:val="28"/>
+        </w:rPr>
+        <w:t xml:space="preserve"> 4) </w:t>
+      </w:r>
+      <w:r>
+        <w:rPr>
+          <w:rFonts w:ascii="Times New Roman" w:hAnsi="Times New Roman" w:cs="Times New Roman"/>
+          <w:bCs/>
+          <w:sz w:val="28"/>
+          <w:szCs w:val="28"/>
+          <w:lang w:val="uk-UA"/>
+        </w:rPr>
+        <w:t xml:space="preserve">з </w:t>
+      </w:r>
+      <w:r>
+        <w:rPr>
+          <w:rFonts w:ascii="Times New Roman" w:hAnsi="Times New Roman" w:cs="Times New Roman"/>
+          <w:bCs/>
+          <w:sz w:val="28"/>
+          <w:szCs w:val="28"/>
+          <w:lang w:val="en-US"/>
+        </w:rPr>
+        <w:t>SRS</w:t>
+      </w:r>
+      <w:r>
+        <w:rPr>
+          <w:rFonts w:ascii="Times New Roman" w:hAnsi="Times New Roman" w:cs="Times New Roman"/>
+          <w:bCs/>
+          <w:sz w:val="28"/>
+          <w:szCs w:val="28"/>
+        </w:rPr>
+        <w:t>:</w:t>
+      </w:r>
+    </w:p>
+    <w:p>
+      <w:pPr>
+        <w:numPr>
+          <w:ilvl w:val="0"/>
+          <w:numId w:val="20"/>
+        </w:numPr>
+        <w:rPr>
+          <w:rFonts w:ascii="Times New Roman" w:hAnsi="Times New Roman" w:cs="Times New Roman"/>
+          <w:bCs/>
+          <w:sz w:val="28"/>
+          <w:szCs w:val="28"/>
+          <w:lang w:val="uk-UA"/>
+        </w:rPr>
+      </w:pPr>
+      <w:bookmarkStart w:id="0" w:name="_Ref26622750"/>
+      <w:r>
+        <w:rPr>
+          <w:rFonts w:ascii="Times New Roman" w:hAnsi="Times New Roman" w:cs="Times New Roman"/>
+          <w:b/>
+          <w:bCs/>
+          <w:sz w:val="28"/>
+          <w:szCs w:val="28"/>
+          <w:lang w:val="uk-UA"/>
+        </w:rPr>
+        <w:t>Як</w:t>
+      </w:r>
+      <w:r>
+        <w:rPr>
+          <w:rFonts w:ascii="Times New Roman" w:hAnsi="Times New Roman" w:cs="Times New Roman"/>
+          <w:bCs/>
+          <w:sz w:val="28"/>
+          <w:szCs w:val="28"/>
+          <w:lang w:val="uk-UA"/>
+        </w:rPr>
+        <w:t xml:space="preserve"> </w:t>
+      </w:r>
+      <w:r>
+        <w:rPr>
+          <w:rFonts w:ascii="Times New Roman" w:hAnsi="Times New Roman" w:cs="Times New Roman"/>
+          <w:bCs/>
+          <w:i/>
+          <w:iCs/>
+          <w:sz w:val="28"/>
+          <w:szCs w:val="28"/>
+          <w:lang w:val="uk-UA"/>
+        </w:rPr>
+        <w:t>працедавець</w:t>
+      </w:r>
       <w:bookmarkEnd w:id="0"/>
     </w:p>
     <w:p>
       <w:pPr>
-        <w:jc w:val="both"/>
+        <w:rPr>
+          <w:rFonts w:ascii="Times New Roman" w:hAnsi="Times New Roman" w:cs="Times New Roman"/>
+          <w:bCs/>
+          <w:sz w:val="28"/>
+          <w:szCs w:val="28"/>
+          <w:lang w:val="uk-UA"/>
+        </w:rPr>
+      </w:pPr>
+      <w:r>
         <w:rPr>
           <w:rFonts w:ascii="Times New Roman" w:hAnsi="Times New Roman" w:cs="Times New Roman"/>
           <w:b/>
-          <w:sz w:val="28"/>
-          <w:szCs w:val="28"/>
-          <w:lang w:val="uk-UA"/>
-        </w:rPr>
-      </w:pPr>
-      <w:r>
-        <w:rPr>
-          <w:rFonts w:ascii="Times New Roman" w:hAnsi="Times New Roman" w:cs="Times New Roman"/>
-          <w:b/>
-          <w:sz w:val="28"/>
-          <w:szCs w:val="28"/>
-          <w:lang w:val="uk-UA"/>
-        </w:rPr>
-        <w:t>Висновок</w:t>
+          <w:bCs/>
+          <w:sz w:val="28"/>
+          <w:szCs w:val="28"/>
+          <w:lang w:val="uk-UA"/>
+        </w:rPr>
+        <w:t>я хочу</w:t>
+      </w:r>
+      <w:r>
+        <w:rPr>
+          <w:rFonts w:ascii="Times New Roman" w:hAnsi="Times New Roman" w:cs="Times New Roman"/>
+          <w:bCs/>
+          <w:sz w:val="28"/>
+          <w:szCs w:val="28"/>
+          <w:lang w:val="uk-UA"/>
+        </w:rPr>
+        <w:t xml:space="preserve"> мати змогу переглядати профілі студентів,</w:t>
       </w:r>
     </w:p>
     <w:p>
       <w:pPr>
-        <w:jc w:val="both"/>
-        <w:rPr>
-          <w:rFonts w:ascii="Times New Roman" w:hAnsi="Times New Roman" w:cs="Times New Roman"/>
-          <w:sz w:val="28"/>
-          <w:szCs w:val="28"/>
-          <w:lang w:val="uk-UA"/>
-        </w:rPr>
-      </w:pPr>
-      <w:r>
-        <w:rPr>
-          <w:rFonts w:ascii="Times New Roman" w:hAnsi="Times New Roman" w:cs="Times New Roman"/>
-          <w:sz w:val="28"/>
-          <w:szCs w:val="28"/>
-          <w:lang w:val="uk-UA"/>
-        </w:rPr>
-        <w:t xml:space="preserve">В даній лабораторній роботі </w:t>
-      </w:r>
-      <w:r>
-        <w:rPr>
-          <w:rFonts w:ascii="Times New Roman" w:hAnsi="Times New Roman" w:cs="Times New Roman"/>
-          <w:sz w:val="28"/>
-          <w:szCs w:val="28"/>
-          <w:lang w:val="uk-UA"/>
-        </w:rPr>
-        <w:t xml:space="preserve">був </w:t>
-      </w:r>
-      <w:r>
-        <w:rPr>
-          <w:rFonts w:ascii="Times New Roman" w:hAnsi="Times New Roman" w:cs="Times New Roman"/>
-          <w:sz w:val="28"/>
-          <w:szCs w:val="28"/>
-          <w:lang w:val="uk-UA"/>
-        </w:rPr>
-        <w:t xml:space="preserve">сформований життєвий цикл для даного проекту, досліджено методології розробки, життєві цикли задач у вигляді діаграм станів. Проаналізовано можливі ризики, з якими зіткнеться проект, а також обрано кращі стратегії їхнього запобігання. </w:t>
+        <w:rPr>
+          <w:rFonts w:ascii="Times New Roman" w:hAnsi="Times New Roman" w:cs="Times New Roman"/>
+          <w:bCs/>
+          <w:sz w:val="28"/>
+          <w:szCs w:val="28"/>
+          <w:lang w:val="uk-UA"/>
+        </w:rPr>
+      </w:pPr>
+      <w:r>
+        <w:rPr>
+          <w:rFonts w:ascii="Times New Roman" w:hAnsi="Times New Roman" w:cs="Times New Roman"/>
+          <w:b/>
+          <w:bCs/>
+          <w:sz w:val="28"/>
+          <w:szCs w:val="28"/>
+          <w:lang w:val="uk-UA"/>
+        </w:rPr>
+        <w:t xml:space="preserve">для того, щоб </w:t>
+      </w:r>
+      <w:r>
+        <w:rPr>
+          <w:rFonts w:ascii="Times New Roman" w:hAnsi="Times New Roman" w:cs="Times New Roman"/>
+          <w:bCs/>
+          <w:sz w:val="28"/>
+          <w:szCs w:val="28"/>
+          <w:lang w:val="uk-UA"/>
+        </w:rPr>
+        <w:t xml:space="preserve">порівнювати їх та релевантно обирати студентів, що найбільше підходять для відкритої вакансії на позицію </w:t>
+      </w:r>
+      <w:r>
+        <w:rPr>
+          <w:rFonts w:ascii="Times New Roman" w:hAnsi="Times New Roman" w:cs="Times New Roman"/>
+          <w:bCs/>
+          <w:sz w:val="28"/>
+          <w:szCs w:val="28"/>
+          <w:lang w:val="en-US"/>
+        </w:rPr>
+        <w:t>IT</w:t>
+      </w:r>
+      <w:r>
+        <w:rPr>
+          <w:rFonts w:ascii="Times New Roman" w:hAnsi="Times New Roman" w:cs="Times New Roman"/>
+          <w:bCs/>
+          <w:sz w:val="28"/>
+          <w:szCs w:val="28"/>
+          <w:lang w:val="uk-UA"/>
+        </w:rPr>
+        <w:t>-фахівця, що я маю.</w:t>
       </w:r>
     </w:p>
     <w:p>
       <w:pPr>
         <w:rPr>
+          <w:rFonts w:ascii="Times New Roman" w:hAnsi="Times New Roman" w:cs="Times New Roman"/>
+          <w:bCs/>
+          <w:sz w:val="28"/>
+          <w:szCs w:val="28"/>
+          <w:lang w:val="uk-UA"/>
+        </w:rPr>
+      </w:pPr>
+    </w:p>
+    <w:p>
+      <w:pPr>
+        <w:rPr>
+          <w:rFonts w:ascii="Times New Roman" w:hAnsi="Times New Roman" w:cs="Times New Roman"/>
+          <w:bCs/>
+          <w:sz w:val="28"/>
+          <w:szCs w:val="28"/>
+          <w:lang w:val="uk-UA"/>
+        </w:rPr>
+      </w:pPr>
+      <w:r>
+        <w:rPr>
+          <w:rFonts w:ascii="Times New Roman" w:hAnsi="Times New Roman" w:cs="Times New Roman"/>
+          <w:bCs/>
+          <w:sz w:val="28"/>
+          <w:szCs w:val="28"/>
+        </w:rPr>
+        <w:t>Ф</w:t>
+      </w:r>
+      <w:r>
+        <w:rPr>
+          <w:rFonts w:ascii="Times New Roman" w:hAnsi="Times New Roman" w:cs="Times New Roman"/>
+          <w:bCs/>
+          <w:sz w:val="28"/>
+          <w:szCs w:val="28"/>
+          <w:lang w:val="uk-UA"/>
+        </w:rPr>
+        <w:t>ункціонал</w:t>
+      </w:r>
+      <w:r>
+        <w:rPr>
+          <w:rFonts w:ascii="Times New Roman" w:hAnsi="Times New Roman" w:cs="Times New Roman"/>
+          <w:bCs/>
+          <w:sz w:val="28"/>
+          <w:szCs w:val="28"/>
+          <w:lang w:val="uk-UA"/>
+        </w:rPr>
+        <w:t>ьність</w:t>
+      </w:r>
+      <w:r>
+        <w:rPr>
+          <w:rFonts w:ascii="Times New Roman" w:hAnsi="Times New Roman" w:cs="Times New Roman"/>
+          <w:bCs/>
+          <w:sz w:val="28"/>
+          <w:szCs w:val="28"/>
+          <w:lang w:val="uk-UA"/>
+        </w:rPr>
+        <w:t xml:space="preserve"> було імплементовано в межах даного репозиторію у гілці </w:t>
+      </w:r>
+      <w:r>
+        <w:rPr>
+          <w:rFonts w:ascii="Times New Roman" w:hAnsi="Times New Roman" w:cs="Times New Roman"/>
+          <w:bCs/>
+          <w:sz w:val="28"/>
+          <w:szCs w:val="28"/>
+          <w:lang w:val="en-US"/>
+        </w:rPr>
+        <w:t>Popov</w:t>
+      </w:r>
+      <w:r>
+        <w:rPr>
+          <w:rFonts w:ascii="Times New Roman" w:hAnsi="Times New Roman" w:cs="Times New Roman"/>
+          <w:bCs/>
+          <w:sz w:val="28"/>
+          <w:szCs w:val="28"/>
+          <w:lang w:val="uk-UA"/>
+        </w:rPr>
+        <w:t>-</w:t>
+      </w:r>
+      <w:r>
+        <w:rPr>
+          <w:rFonts w:ascii="Times New Roman" w:hAnsi="Times New Roman" w:cs="Times New Roman"/>
+          <w:bCs/>
+          <w:sz w:val="28"/>
+          <w:szCs w:val="28"/>
+          <w:lang w:val="en-US"/>
+        </w:rPr>
+        <w:t>logic</w:t>
+      </w:r>
+      <w:r>
+        <w:rPr>
+          <w:rFonts w:ascii="Times New Roman" w:hAnsi="Times New Roman" w:cs="Times New Roman"/>
+          <w:bCs/>
+          <w:sz w:val="28"/>
+          <w:szCs w:val="28"/>
+          <w:lang w:val="uk-UA"/>
+        </w:rPr>
+        <w:t>-</w:t>
+      </w:r>
+      <w:r>
+        <w:rPr>
+          <w:rFonts w:ascii="Times New Roman" w:hAnsi="Times New Roman" w:cs="Times New Roman"/>
+          <w:bCs/>
+          <w:sz w:val="28"/>
+          <w:szCs w:val="28"/>
+          <w:lang w:val="en-US"/>
+        </w:rPr>
+        <w:t>dev</w:t>
+      </w:r>
+      <w:r>
+        <w:rPr>
+          <w:rFonts w:ascii="Times New Roman" w:hAnsi="Times New Roman" w:cs="Times New Roman"/>
+          <w:bCs/>
+          <w:sz w:val="28"/>
+          <w:szCs w:val="28"/>
+          <w:lang w:val="uk-UA"/>
+        </w:rPr>
+        <w:t xml:space="preserve">, а результат зручніше всього переглядати, користуючись тегом на </w:t>
+      </w:r>
+      <w:r>
+        <w:rPr>
+          <w:rFonts w:ascii="Times New Roman" w:hAnsi="Times New Roman" w:cs="Times New Roman"/>
+          <w:bCs/>
+          <w:sz w:val="28"/>
+          <w:szCs w:val="28"/>
+          <w:lang w:val="en-US"/>
+        </w:rPr>
+        <w:t>git</w:t>
+      </w:r>
+      <w:r>
+        <w:rPr>
+          <w:rFonts w:ascii="Times New Roman" w:hAnsi="Times New Roman" w:cs="Times New Roman"/>
+          <w:bCs/>
+          <w:sz w:val="28"/>
+          <w:szCs w:val="28"/>
+          <w:lang w:val="uk-UA"/>
+        </w:rPr>
+        <w:t>-</w:t>
+      </w:r>
+      <w:r>
+        <w:rPr>
+          <w:rFonts w:ascii="Times New Roman" w:hAnsi="Times New Roman" w:cs="Times New Roman"/>
+          <w:bCs/>
+          <w:sz w:val="28"/>
+          <w:szCs w:val="28"/>
+          <w:lang w:val="en-US"/>
+        </w:rPr>
+        <w:t>hub</w:t>
+      </w:r>
+      <w:r>
+        <w:rPr>
+          <w:rFonts w:ascii="Times New Roman" w:hAnsi="Times New Roman" w:cs="Times New Roman"/>
+          <w:bCs/>
+          <w:sz w:val="28"/>
+          <w:szCs w:val="28"/>
+          <w:lang w:val="uk-UA"/>
+        </w:rPr>
+        <w:t xml:space="preserve"> </w:t>
+      </w:r>
+      <w:hyperlink r:id="rId9" w:history="1">
+        <w:r>
+          <w:rPr>
+            <w:rStyle w:val="Hyperlink"/>
+            <w:rFonts w:ascii="Times New Roman" w:hAnsi="Times New Roman" w:cs="Times New Roman"/>
+            <w:bCs/>
+            <w:sz w:val="28"/>
+            <w:szCs w:val="28"/>
+            <w:lang w:val="en-US"/>
+          </w:rPr>
+          <w:t>https</w:t>
+        </w:r>
+        <w:r>
+          <w:rPr>
+            <w:rStyle w:val="Hyperlink"/>
+            <w:rFonts w:ascii="Times New Roman" w:hAnsi="Times New Roman" w:cs="Times New Roman"/>
+            <w:bCs/>
+            <w:sz w:val="28"/>
+            <w:szCs w:val="28"/>
+            <w:lang w:val="uk-UA"/>
+          </w:rPr>
+          <w:t>://</w:t>
+        </w:r>
+        <w:r>
+          <w:rPr>
+            <w:rStyle w:val="Hyperlink"/>
+            <w:rFonts w:ascii="Times New Roman" w:hAnsi="Times New Roman" w:cs="Times New Roman"/>
+            <w:bCs/>
+            <w:sz w:val="28"/>
+            <w:szCs w:val="28"/>
+            <w:lang w:val="en-US"/>
+          </w:rPr>
+          <w:t>github</w:t>
+        </w:r>
+        <w:r>
+          <w:rPr>
+            <w:rStyle w:val="Hyperlink"/>
+            <w:rFonts w:ascii="Times New Roman" w:hAnsi="Times New Roman" w:cs="Times New Roman"/>
+            <w:bCs/>
+            <w:sz w:val="28"/>
+            <w:szCs w:val="28"/>
+            <w:lang w:val="uk-UA"/>
+          </w:rPr>
+          <w:t>.</w:t>
+        </w:r>
+        <w:r>
+          <w:rPr>
+            <w:rStyle w:val="Hyperlink"/>
+            <w:rFonts w:ascii="Times New Roman" w:hAnsi="Times New Roman" w:cs="Times New Roman"/>
+            <w:bCs/>
+            <w:sz w:val="28"/>
+            <w:szCs w:val="28"/>
+            <w:lang w:val="en-US"/>
+          </w:rPr>
+          <w:t>com</w:t>
+        </w:r>
+        <w:r>
+          <w:rPr>
+            <w:rStyle w:val="Hyperlink"/>
+            <w:rFonts w:ascii="Times New Roman" w:hAnsi="Times New Roman" w:cs="Times New Roman"/>
+            <w:bCs/>
+            <w:sz w:val="28"/>
+            <w:szCs w:val="28"/>
+            <w:lang w:val="uk-UA"/>
+          </w:rPr>
+          <w:t>/</w:t>
+        </w:r>
+        <w:r>
+          <w:rPr>
+            <w:rStyle w:val="Hyperlink"/>
+            <w:rFonts w:ascii="Times New Roman" w:hAnsi="Times New Roman" w:cs="Times New Roman"/>
+            <w:bCs/>
+            <w:sz w:val="28"/>
+            <w:szCs w:val="28"/>
+            <w:lang w:val="en-US"/>
+          </w:rPr>
+          <w:t>Tordek</w:t>
+        </w:r>
+        <w:r>
+          <w:rPr>
+            <w:rStyle w:val="Hyperlink"/>
+            <w:rFonts w:ascii="Times New Roman" w:hAnsi="Times New Roman" w:cs="Times New Roman"/>
+            <w:bCs/>
+            <w:sz w:val="28"/>
+            <w:szCs w:val="28"/>
+            <w:lang w:val="uk-UA"/>
+          </w:rPr>
+          <w:t>947/</w:t>
+        </w:r>
+        <w:r>
+          <w:rPr>
+            <w:rStyle w:val="Hyperlink"/>
+            <w:rFonts w:ascii="Times New Roman" w:hAnsi="Times New Roman" w:cs="Times New Roman"/>
+            <w:bCs/>
+            <w:sz w:val="28"/>
+            <w:szCs w:val="28"/>
+            <w:lang w:val="en-US"/>
+          </w:rPr>
+          <w:t>Peace</w:t>
+        </w:r>
+        <w:r>
+          <w:rPr>
+            <w:rStyle w:val="Hyperlink"/>
+            <w:rFonts w:ascii="Times New Roman" w:hAnsi="Times New Roman" w:cs="Times New Roman"/>
+            <w:bCs/>
+            <w:sz w:val="28"/>
+            <w:szCs w:val="28"/>
+            <w:lang w:val="uk-UA"/>
+          </w:rPr>
+          <w:t>612/</w:t>
+        </w:r>
+        <w:r>
+          <w:rPr>
+            <w:rStyle w:val="Hyperlink"/>
+            <w:rFonts w:ascii="Times New Roman" w:hAnsi="Times New Roman" w:cs="Times New Roman"/>
+            <w:bCs/>
+            <w:sz w:val="28"/>
+            <w:szCs w:val="28"/>
+            <w:lang w:val="en-US"/>
+          </w:rPr>
+          <w:t>tree</w:t>
+        </w:r>
+        <w:r>
+          <w:rPr>
+            <w:rStyle w:val="Hyperlink"/>
+            <w:rFonts w:ascii="Times New Roman" w:hAnsi="Times New Roman" w:cs="Times New Roman"/>
+            <w:bCs/>
+            <w:sz w:val="28"/>
+            <w:szCs w:val="28"/>
+            <w:lang w:val="uk-UA"/>
+          </w:rPr>
+          <w:t>/</w:t>
+        </w:r>
+        <w:r>
+          <w:rPr>
+            <w:rStyle w:val="Hyperlink"/>
+            <w:rFonts w:ascii="Times New Roman" w:hAnsi="Times New Roman" w:cs="Times New Roman"/>
+            <w:bCs/>
+            <w:sz w:val="28"/>
+            <w:szCs w:val="28"/>
+            <w:lang w:val="en-US"/>
+          </w:rPr>
+          <w:t>Popov</w:t>
+        </w:r>
+        <w:r>
+          <w:rPr>
+            <w:rStyle w:val="Hyperlink"/>
+            <w:rFonts w:ascii="Times New Roman" w:hAnsi="Times New Roman" w:cs="Times New Roman"/>
+            <w:bCs/>
+            <w:sz w:val="28"/>
+            <w:szCs w:val="28"/>
+            <w:lang w:val="uk-UA"/>
+          </w:rPr>
+          <w:t>.</w:t>
+        </w:r>
+        <w:r>
+          <w:rPr>
+            <w:rStyle w:val="Hyperlink"/>
+            <w:rFonts w:ascii="Times New Roman" w:hAnsi="Times New Roman" w:cs="Times New Roman"/>
+            <w:bCs/>
+            <w:sz w:val="28"/>
+            <w:szCs w:val="28"/>
+            <w:lang w:val="en-US"/>
+          </w:rPr>
+          <w:t>v</w:t>
+        </w:r>
+        <w:r>
+          <w:rPr>
+            <w:rStyle w:val="Hyperlink"/>
+            <w:rFonts w:ascii="Times New Roman" w:hAnsi="Times New Roman" w:cs="Times New Roman"/>
+            <w:bCs/>
+            <w:sz w:val="28"/>
+            <w:szCs w:val="28"/>
+            <w:lang w:val="uk-UA"/>
+          </w:rPr>
+          <w:t>4.0</w:t>
+        </w:r>
+      </w:hyperlink>
+    </w:p>
+    <w:p>
+      <w:pPr>
+        <w:pStyle w:val="ListParagraph"/>
+        <w:numPr>
+          <w:ilvl w:val="0"/>
+          <w:numId w:val="18"/>
+        </w:numPr>
+        <w:rPr>
+          <w:rFonts w:ascii="Times New Roman" w:hAnsi="Times New Roman" w:cs="Times New Roman"/>
+          <w:b/>
+          <w:sz w:val="28"/>
+          <w:szCs w:val="28"/>
+          <w:lang w:val="en-US"/>
+        </w:rPr>
+      </w:pPr>
+      <w:r>
+        <w:rPr>
+          <w:rFonts w:ascii="Times New Roman" w:hAnsi="Times New Roman" w:cs="Times New Roman"/>
+          <w:b/>
+          <w:sz w:val="28"/>
+          <w:szCs w:val="28"/>
+        </w:rPr>
+        <w:t>Тестування моб</w:t>
+      </w:r>
+      <w:r>
+        <w:rPr>
+          <w:rFonts w:ascii="Times New Roman" w:hAnsi="Times New Roman" w:cs="Times New Roman"/>
+          <w:b/>
+          <w:sz w:val="28"/>
+          <w:szCs w:val="28"/>
+          <w:lang w:val="uk-UA"/>
+        </w:rPr>
+        <w:t>ільного додатку</w:t>
+      </w:r>
+    </w:p>
+    <w:p>
+      <w:pPr>
+        <w:rPr>
+          <w:rFonts w:ascii="Times New Roman" w:hAnsi="Times New Roman" w:cs="Times New Roman"/>
+          <w:bCs/>
+          <w:sz w:val="28"/>
+          <w:szCs w:val="28"/>
+          <w:lang w:val="uk-UA"/>
+        </w:rPr>
+      </w:pPr>
+      <w:r>
+        <w:rPr>
+          <w:rFonts w:ascii="Times New Roman" w:hAnsi="Times New Roman" w:cs="Times New Roman"/>
+          <w:bCs/>
+          <w:sz w:val="28"/>
+          <w:szCs w:val="28"/>
+          <w:lang w:val="uk-UA"/>
+        </w:rPr>
+        <w:t>Відповідно, було проведено тестування лише тих тест-кейсів, які відповідають імплементованій логіці, а саме, тест-кейси 1), 3) (частково, без функції пошуку) та 4) з лабораторної роботи №2. Наведемо їх тут ще раз для наочності:</w:t>
+      </w:r>
+    </w:p>
+    <w:p>
+      <w:pPr>
+        <w:rPr>
+          <w:rFonts w:ascii="Times New Roman" w:hAnsi="Times New Roman" w:cs="Times New Roman"/>
+          <w:b/>
+          <w:sz w:val="28"/>
+          <w:szCs w:val="28"/>
+          <w:lang w:val="uk-UA"/>
+        </w:rPr>
+      </w:pPr>
+      <w:r>
+        <w:rPr>
+          <w:rFonts w:ascii="Times New Roman" w:hAnsi="Times New Roman" w:cs="Times New Roman"/>
+          <w:b/>
+          <w:sz w:val="28"/>
+          <w:szCs w:val="28"/>
+          <w:lang w:val="uk-UA"/>
+        </w:rPr>
+        <w:t>Приймальні тести</w:t>
+      </w:r>
+    </w:p>
+    <w:p>
+      <w:pPr>
+        <w:pStyle w:val="ListParagraph"/>
+        <w:numPr>
+          <w:ilvl w:val="0"/>
+          <w:numId w:val="2"/>
+        </w:numPr>
+        <w:rPr>
+          <w:rFonts w:ascii="Times New Roman" w:hAnsi="Times New Roman" w:cs="Times New Roman"/>
+          <w:bCs/>
+          <w:sz w:val="28"/>
+          <w:szCs w:val="28"/>
+          <w:lang w:val="uk-UA"/>
+        </w:rPr>
+      </w:pPr>
+      <w:r>
+        <w:rPr>
+          <w:rFonts w:ascii="Times New Roman" w:hAnsi="Times New Roman" w:cs="Times New Roman"/>
+          <w:bCs/>
+          <w:sz w:val="28"/>
+          <w:szCs w:val="28"/>
+          <w:lang w:val="uk-UA"/>
+        </w:rPr>
+        <w:t>Стартова сторінка</w:t>
+      </w:r>
+    </w:p>
+    <w:p>
+      <w:pPr>
+        <w:pStyle w:val="ListParagraph"/>
+        <w:numPr>
+          <w:ilvl w:val="0"/>
+          <w:numId w:val="5"/>
+        </w:numPr>
+        <w:rPr>
+          <w:rFonts w:ascii="Times New Roman" w:hAnsi="Times New Roman" w:cs="Times New Roman"/>
+          <w:bCs/>
+          <w:sz w:val="28"/>
+          <w:szCs w:val="28"/>
+          <w:lang w:val="uk-UA"/>
+        </w:rPr>
+      </w:pPr>
+      <w:r>
+        <w:rPr>
+          <w:rFonts w:ascii="Times New Roman" w:hAnsi="Times New Roman" w:cs="Times New Roman"/>
+          <w:bCs/>
+          <w:sz w:val="28"/>
+          <w:szCs w:val="28"/>
+          <w:lang w:val="uk-UA"/>
+        </w:rPr>
+        <w:t>Запустити додаток;</w:t>
+      </w:r>
+    </w:p>
+    <w:p>
+      <w:pPr>
+        <w:pStyle w:val="ListParagraph"/>
+        <w:numPr>
+          <w:ilvl w:val="0"/>
+          <w:numId w:val="5"/>
+        </w:numPr>
+        <w:rPr>
+          <w:rFonts w:ascii="Times New Roman" w:hAnsi="Times New Roman" w:cs="Times New Roman"/>
+          <w:bCs/>
+          <w:sz w:val="28"/>
+          <w:szCs w:val="28"/>
+          <w:lang w:val="uk-UA"/>
+        </w:rPr>
+      </w:pPr>
+      <w:r>
+        <w:rPr>
+          <w:rFonts w:ascii="Times New Roman" w:hAnsi="Times New Roman" w:cs="Times New Roman"/>
+          <w:bCs/>
+          <w:sz w:val="28"/>
+          <w:szCs w:val="28"/>
+          <w:lang w:val="uk-UA"/>
+        </w:rPr>
+        <w:t>Має відобразитися сторінка перегляду користувачів.</w:t>
+      </w:r>
+    </w:p>
+    <w:p>
+      <w:pPr>
+        <w:pStyle w:val="ListParagraph"/>
+        <w:numPr>
+          <w:ilvl w:val="0"/>
+          <w:numId w:val="21"/>
+        </w:numPr>
+        <w:rPr>
+          <w:rStyle w:val="Strong"/>
+          <w:rFonts w:ascii="Times New Roman" w:hAnsi="Times New Roman" w:cs="Times New Roman"/>
+          <w:b w:val="0"/>
+          <w:sz w:val="28"/>
+          <w:szCs w:val="28"/>
+          <w:bdr w:val="none" w:sz="0" w:space="0" w:color="auto" w:frame="1"/>
+          <w:shd w:val="clear" w:color="auto" w:fill="FFFFFF"/>
+          <w:lang w:val="uk-UA"/>
+        </w:rPr>
+      </w:pPr>
+      <w:r>
+        <w:rPr>
+          <w:rStyle w:val="Strong"/>
+          <w:rFonts w:ascii="Times New Roman" w:hAnsi="Times New Roman" w:cs="Times New Roman"/>
+          <w:b w:val="0"/>
+          <w:sz w:val="28"/>
+          <w:szCs w:val="28"/>
+          <w:bdr w:val="none" w:sz="0" w:space="0" w:color="auto" w:frame="1"/>
+          <w:shd w:val="clear" w:color="auto" w:fill="FFFFFF"/>
+          <w:lang w:val="uk-UA"/>
+        </w:rPr>
+        <w:t>Перегляд користувачів</w:t>
+      </w:r>
+    </w:p>
+    <w:p>
+      <w:pPr>
+        <w:pStyle w:val="ListParagraph"/>
+        <w:numPr>
+          <w:ilvl w:val="0"/>
+          <w:numId w:val="4"/>
+        </w:numPr>
+        <w:rPr>
+          <w:rStyle w:val="Strong"/>
+          <w:rFonts w:ascii="Times New Roman" w:hAnsi="Times New Roman" w:cs="Times New Roman"/>
+          <w:b w:val="0"/>
+          <w:sz w:val="28"/>
+          <w:szCs w:val="28"/>
+          <w:bdr w:val="none" w:sz="0" w:space="0" w:color="auto" w:frame="1"/>
+          <w:shd w:val="clear" w:color="auto" w:fill="FFFFFF"/>
+          <w:lang w:val="uk-UA"/>
+        </w:rPr>
+      </w:pPr>
+      <w:r>
+        <w:rPr>
+          <w:rStyle w:val="Strong"/>
+          <w:rFonts w:ascii="Times New Roman" w:hAnsi="Times New Roman" w:cs="Times New Roman"/>
+          <w:b w:val="0"/>
+          <w:sz w:val="28"/>
+          <w:szCs w:val="28"/>
+          <w:bdr w:val="none" w:sz="0" w:space="0" w:color="auto" w:frame="1"/>
+          <w:shd w:val="clear" w:color="auto" w:fill="FFFFFF"/>
+          <w:lang w:val="uk-UA"/>
+        </w:rPr>
+        <w:t>Запустити додаток;</w:t>
+      </w:r>
+    </w:p>
+    <w:p>
+      <w:pPr>
+        <w:pStyle w:val="ListParagraph"/>
+        <w:numPr>
+          <w:ilvl w:val="0"/>
+          <w:numId w:val="4"/>
+        </w:numPr>
+        <w:rPr>
+          <w:rStyle w:val="Strong"/>
+          <w:rFonts w:ascii="Times New Roman" w:hAnsi="Times New Roman" w:cs="Times New Roman"/>
+          <w:b w:val="0"/>
+          <w:sz w:val="28"/>
+          <w:szCs w:val="28"/>
+          <w:bdr w:val="none" w:sz="0" w:space="0" w:color="auto" w:frame="1"/>
+          <w:shd w:val="clear" w:color="auto" w:fill="FFFFFF"/>
+          <w:lang w:val="uk-UA"/>
+        </w:rPr>
+      </w:pPr>
+      <w:r>
+        <w:rPr>
+          <w:rStyle w:val="Strong"/>
+          <w:rFonts w:ascii="Times New Roman" w:hAnsi="Times New Roman" w:cs="Times New Roman"/>
+          <w:b w:val="0"/>
+          <w:sz w:val="28"/>
+          <w:szCs w:val="28"/>
+          <w:bdr w:val="none" w:sz="0" w:space="0" w:color="auto" w:frame="1"/>
+          <w:shd w:val="clear" w:color="auto" w:fill="FFFFFF"/>
+          <w:lang w:val="uk-UA"/>
+        </w:rPr>
+        <w:t>Вписати ім’я чи логін довільного користувача у строку пошуку;</w:t>
+      </w:r>
+    </w:p>
+    <w:p>
+      <w:pPr>
+        <w:pStyle w:val="ListParagraph"/>
+        <w:numPr>
+          <w:ilvl w:val="0"/>
+          <w:numId w:val="4"/>
+        </w:numPr>
+        <w:rPr>
+          <w:rStyle w:val="Strong"/>
+          <w:rFonts w:ascii="Times New Roman" w:hAnsi="Times New Roman" w:cs="Times New Roman"/>
+          <w:b w:val="0"/>
+          <w:sz w:val="28"/>
+          <w:szCs w:val="28"/>
+          <w:bdr w:val="none" w:sz="0" w:space="0" w:color="auto" w:frame="1"/>
+          <w:shd w:val="clear" w:color="auto" w:fill="FFFFFF"/>
+          <w:lang w:val="uk-UA"/>
+        </w:rPr>
+      </w:pPr>
+      <w:r>
+        <w:rPr>
+          <w:rStyle w:val="Strong"/>
+          <w:rFonts w:ascii="Times New Roman" w:hAnsi="Times New Roman" w:cs="Times New Roman"/>
+          <w:b w:val="0"/>
+          <w:sz w:val="28"/>
+          <w:szCs w:val="28"/>
+          <w:bdr w:val="none" w:sz="0" w:space="0" w:color="auto" w:frame="1"/>
+          <w:shd w:val="clear" w:color="auto" w:fill="FFFFFF"/>
+          <w:lang w:val="uk-UA"/>
+        </w:rPr>
+        <w:t>Натиснути кнопку пошуку;</w:t>
+      </w:r>
+    </w:p>
+    <w:p>
+      <w:pPr>
+        <w:pStyle w:val="ListParagraph"/>
+        <w:numPr>
+          <w:ilvl w:val="0"/>
+          <w:numId w:val="4"/>
+        </w:numPr>
+        <w:rPr>
+          <w:rStyle w:val="Strong"/>
+          <w:rFonts w:ascii="Times New Roman" w:hAnsi="Times New Roman" w:cs="Times New Roman"/>
+          <w:b w:val="0"/>
+          <w:sz w:val="28"/>
+          <w:szCs w:val="28"/>
+          <w:bdr w:val="none" w:sz="0" w:space="0" w:color="auto" w:frame="1"/>
+          <w:shd w:val="clear" w:color="auto" w:fill="FFFFFF"/>
+          <w:lang w:val="uk-UA"/>
+        </w:rPr>
+      </w:pPr>
+      <w:r>
+        <w:rPr>
+          <w:rStyle w:val="Strong"/>
+          <w:rFonts w:ascii="Times New Roman" w:hAnsi="Times New Roman" w:cs="Times New Roman"/>
+          <w:b w:val="0"/>
+          <w:sz w:val="28"/>
+          <w:szCs w:val="28"/>
+          <w:bdr w:val="none" w:sz="0" w:space="0" w:color="auto" w:frame="1"/>
+          <w:shd w:val="clear" w:color="auto" w:fill="FFFFFF"/>
+          <w:lang w:val="uk-UA"/>
+        </w:rPr>
+        <w:t>Мають відобразитися усі користувачі з таким іменем чи певний користувач з таким логіном. Для кожного користувача на сторінці пошуку відображатиметься секція, в якій відображаються:</w:t>
+      </w:r>
+    </w:p>
+    <w:p>
+      <w:pPr>
+        <w:pStyle w:val="ListParagraph"/>
+        <w:numPr>
+          <w:ilvl w:val="0"/>
+          <w:numId w:val="7"/>
+        </w:numPr>
+        <w:rPr>
+          <w:rStyle w:val="Strong"/>
+          <w:rFonts w:ascii="Times New Roman" w:hAnsi="Times New Roman" w:cs="Times New Roman"/>
+          <w:b w:val="0"/>
+          <w:sz w:val="28"/>
+          <w:szCs w:val="28"/>
+          <w:bdr w:val="none" w:sz="0" w:space="0" w:color="auto" w:frame="1"/>
+          <w:shd w:val="clear" w:color="auto" w:fill="FFFFFF"/>
+          <w:lang w:val="uk-UA"/>
+        </w:rPr>
+      </w:pPr>
+      <w:r>
+        <w:rPr>
+          <w:rStyle w:val="Strong"/>
+          <w:rFonts w:ascii="Times New Roman" w:hAnsi="Times New Roman" w:cs="Times New Roman"/>
+          <w:b w:val="0"/>
+          <w:sz w:val="28"/>
+          <w:szCs w:val="28"/>
+          <w:bdr w:val="none" w:sz="0" w:space="0" w:color="auto" w:frame="1"/>
+          <w:shd w:val="clear" w:color="auto" w:fill="FFFFFF"/>
+          <w:lang w:val="uk-UA"/>
+        </w:rPr>
+        <w:t>Логін користувача;</w:t>
+      </w:r>
+    </w:p>
+    <w:p>
+      <w:pPr>
+        <w:pStyle w:val="ListParagraph"/>
+        <w:numPr>
+          <w:ilvl w:val="0"/>
+          <w:numId w:val="7"/>
+        </w:numPr>
+        <w:rPr>
+          <w:rStyle w:val="Strong"/>
+          <w:rFonts w:ascii="Times New Roman" w:hAnsi="Times New Roman" w:cs="Times New Roman"/>
+          <w:b w:val="0"/>
+          <w:sz w:val="28"/>
+          <w:szCs w:val="28"/>
+          <w:bdr w:val="none" w:sz="0" w:space="0" w:color="auto" w:frame="1"/>
+          <w:shd w:val="clear" w:color="auto" w:fill="FFFFFF"/>
+          <w:lang w:val="uk-UA"/>
+        </w:rPr>
+      </w:pPr>
+      <w:r>
+        <w:rPr>
+          <w:rStyle w:val="Strong"/>
+          <w:rFonts w:ascii="Times New Roman" w:hAnsi="Times New Roman" w:cs="Times New Roman"/>
+          <w:b w:val="0"/>
+          <w:sz w:val="28"/>
+          <w:szCs w:val="28"/>
+          <w:bdr w:val="none" w:sz="0" w:space="0" w:color="auto" w:frame="1"/>
+          <w:shd w:val="clear" w:color="auto" w:fill="FFFFFF"/>
+          <w:lang w:val="uk-UA"/>
+        </w:rPr>
+        <w:t>Ім’я та призвіще користувача;</w:t>
+      </w:r>
+    </w:p>
+    <w:p>
+      <w:pPr>
+        <w:pStyle w:val="ListParagraph"/>
+        <w:numPr>
+          <w:ilvl w:val="0"/>
+          <w:numId w:val="7"/>
+        </w:numPr>
+        <w:rPr>
+          <w:rStyle w:val="Strong"/>
+          <w:rFonts w:ascii="Times New Roman" w:hAnsi="Times New Roman" w:cs="Times New Roman"/>
+          <w:b w:val="0"/>
+          <w:sz w:val="28"/>
+          <w:szCs w:val="28"/>
+          <w:bdr w:val="none" w:sz="0" w:space="0" w:color="auto" w:frame="1"/>
+          <w:shd w:val="clear" w:color="auto" w:fill="FFFFFF"/>
+          <w:lang w:val="uk-UA"/>
+        </w:rPr>
+      </w:pPr>
+      <w:r>
+        <w:rPr>
+          <w:rStyle w:val="Strong"/>
+          <w:rFonts w:ascii="Times New Roman" w:hAnsi="Times New Roman" w:cs="Times New Roman"/>
+          <w:b w:val="0"/>
+          <w:sz w:val="28"/>
+          <w:szCs w:val="28"/>
+          <w:bdr w:val="none" w:sz="0" w:space="0" w:color="auto" w:frame="1"/>
+          <w:shd w:val="clear" w:color="auto" w:fill="FFFFFF"/>
+          <w:lang w:val="uk-UA"/>
+        </w:rPr>
+        <w:t>Аватар (фото) користувача.</w:t>
+      </w:r>
+    </w:p>
+    <w:p>
+      <w:pPr>
+        <w:pStyle w:val="ListParagraph"/>
+        <w:numPr>
+          <w:ilvl w:val="0"/>
+          <w:numId w:val="22"/>
+        </w:numPr>
+        <w:rPr>
+          <w:rStyle w:val="Strong"/>
+          <w:rFonts w:ascii="Times New Roman" w:hAnsi="Times New Roman" w:cs="Times New Roman"/>
+          <w:b w:val="0"/>
+          <w:sz w:val="28"/>
+          <w:szCs w:val="28"/>
+          <w:bdr w:val="none" w:sz="0" w:space="0" w:color="auto" w:frame="1"/>
+          <w:shd w:val="clear" w:color="auto" w:fill="FFFFFF"/>
+          <w:lang w:val="uk-UA"/>
+        </w:rPr>
+      </w:pPr>
+      <w:r>
+        <w:rPr>
+          <w:rStyle w:val="Strong"/>
+          <w:rFonts w:ascii="Times New Roman" w:hAnsi="Times New Roman" w:cs="Times New Roman"/>
+          <w:b w:val="0"/>
+          <w:sz w:val="28"/>
+          <w:szCs w:val="28"/>
+          <w:bdr w:val="none" w:sz="0" w:space="0" w:color="auto" w:frame="1"/>
+          <w:shd w:val="clear" w:color="auto" w:fill="FFFFFF"/>
+          <w:lang w:val="uk-UA"/>
+        </w:rPr>
+        <w:t>Перегляд профілю студенту</w:t>
+      </w:r>
+    </w:p>
+    <w:p>
+      <w:pPr>
+        <w:pStyle w:val="ListParagraph"/>
+        <w:numPr>
+          <w:ilvl w:val="0"/>
+          <w:numId w:val="6"/>
+        </w:numPr>
+        <w:rPr>
+          <w:rStyle w:val="Strong"/>
+          <w:rFonts w:ascii="Times New Roman" w:hAnsi="Times New Roman" w:cs="Times New Roman"/>
+          <w:b w:val="0"/>
+          <w:sz w:val="28"/>
+          <w:szCs w:val="28"/>
+          <w:bdr w:val="none" w:sz="0" w:space="0" w:color="auto" w:frame="1"/>
+          <w:shd w:val="clear" w:color="auto" w:fill="FFFFFF"/>
+          <w:lang w:val="uk-UA"/>
+        </w:rPr>
+      </w:pPr>
+      <w:r>
+        <w:rPr>
+          <w:rStyle w:val="Strong"/>
+          <w:rFonts w:ascii="Times New Roman" w:hAnsi="Times New Roman" w:cs="Times New Roman"/>
+          <w:b w:val="0"/>
+          <w:sz w:val="28"/>
+          <w:szCs w:val="28"/>
+          <w:bdr w:val="none" w:sz="0" w:space="0" w:color="auto" w:frame="1"/>
+          <w:shd w:val="clear" w:color="auto" w:fill="FFFFFF"/>
+          <w:lang w:val="uk-UA"/>
+        </w:rPr>
+        <w:t>Переглядяючи користувачів (див.3)) натиснути на секцію довільного користувача;</w:t>
+      </w:r>
+    </w:p>
+    <w:p>
+      <w:pPr>
+        <w:pStyle w:val="ListParagraph"/>
+        <w:numPr>
+          <w:ilvl w:val="0"/>
+          <w:numId w:val="6"/>
+        </w:numPr>
+        <w:rPr>
+          <w:rStyle w:val="Strong"/>
+          <w:rFonts w:ascii="Times New Roman" w:hAnsi="Times New Roman" w:cs="Times New Roman"/>
+          <w:b w:val="0"/>
+          <w:sz w:val="28"/>
+          <w:szCs w:val="28"/>
+          <w:bdr w:val="none" w:sz="0" w:space="0" w:color="auto" w:frame="1"/>
+          <w:shd w:val="clear" w:color="auto" w:fill="FFFFFF"/>
+          <w:lang w:val="uk-UA"/>
+        </w:rPr>
+      </w:pPr>
+      <w:r>
+        <w:rPr>
+          <w:rStyle w:val="Strong"/>
+          <w:rFonts w:ascii="Times New Roman" w:hAnsi="Times New Roman" w:cs="Times New Roman"/>
+          <w:b w:val="0"/>
+          <w:sz w:val="28"/>
+          <w:szCs w:val="28"/>
+          <w:bdr w:val="none" w:sz="0" w:space="0" w:color="auto" w:frame="1"/>
+          <w:shd w:val="clear" w:color="auto" w:fill="FFFFFF"/>
+          <w:lang w:val="uk-UA"/>
+        </w:rPr>
+        <w:t xml:space="preserve">Має відобразитися сторінка профілю користувача. Вона </w:t>
+      </w:r>
+      <w:r>
+        <w:rPr>
+          <w:rStyle w:val="Strong"/>
+          <w:rFonts w:ascii="Times New Roman" w:hAnsi="Times New Roman" w:cs="Times New Roman"/>
+          <w:bCs w:val="0"/>
+          <w:sz w:val="28"/>
+          <w:szCs w:val="28"/>
+          <w:bdr w:val="none" w:sz="0" w:space="0" w:color="auto" w:frame="1"/>
+          <w:shd w:val="clear" w:color="auto" w:fill="FFFFFF"/>
+          <w:lang w:val="uk-UA"/>
+        </w:rPr>
+        <w:t>повинна</w:t>
+      </w:r>
+      <w:r>
+        <w:rPr>
+          <w:rStyle w:val="Strong"/>
+          <w:rFonts w:ascii="Times New Roman" w:hAnsi="Times New Roman" w:cs="Times New Roman"/>
+          <w:b w:val="0"/>
+          <w:sz w:val="28"/>
+          <w:szCs w:val="28"/>
+          <w:bdr w:val="none" w:sz="0" w:space="0" w:color="auto" w:frame="1"/>
+          <w:shd w:val="clear" w:color="auto" w:fill="FFFFFF"/>
+          <w:lang w:val="uk-UA"/>
+        </w:rPr>
+        <w:t xml:space="preserve"> </w:t>
+      </w:r>
+      <w:r>
+        <w:rPr>
+          <w:rStyle w:val="Strong"/>
+          <w:rFonts w:ascii="Times New Roman" w:hAnsi="Times New Roman" w:cs="Times New Roman"/>
+          <w:bCs w:val="0"/>
+          <w:sz w:val="28"/>
+          <w:szCs w:val="28"/>
+          <w:bdr w:val="none" w:sz="0" w:space="0" w:color="auto" w:frame="1"/>
+          <w:shd w:val="clear" w:color="auto" w:fill="FFFFFF"/>
+          <w:lang w:val="uk-UA"/>
+        </w:rPr>
+        <w:t xml:space="preserve">не </w:t>
+      </w:r>
+      <w:r>
+        <w:rPr>
+          <w:rStyle w:val="Strong"/>
+          <w:rFonts w:ascii="Times New Roman" w:hAnsi="Times New Roman" w:cs="Times New Roman"/>
+          <w:b w:val="0"/>
+          <w:sz w:val="28"/>
+          <w:szCs w:val="28"/>
+          <w:bdr w:val="none" w:sz="0" w:space="0" w:color="auto" w:frame="1"/>
+          <w:shd w:val="clear" w:color="auto" w:fill="FFFFFF"/>
+          <w:lang w:val="uk-UA"/>
+        </w:rPr>
+        <w:t>відображати інформацію про оцінки студента;</w:t>
+      </w:r>
+    </w:p>
+    <w:p>
+      <w:pPr>
+        <w:rPr>
+          <w:rFonts w:ascii="Times New Roman" w:hAnsi="Times New Roman" w:cs="Times New Roman"/>
+          <w:b/>
+          <w:sz w:val="28"/>
+          <w:szCs w:val="28"/>
+          <w:lang w:val="uk-UA"/>
+        </w:rPr>
+      </w:pPr>
+      <w:r>
+        <w:rPr>
+          <w:rFonts w:ascii="Times New Roman" w:hAnsi="Times New Roman" w:cs="Times New Roman"/>
+          <w:b/>
+          <w:sz w:val="28"/>
+          <w:szCs w:val="28"/>
+          <w:lang w:val="uk-UA"/>
+        </w:rPr>
+        <w:br w:type="page"/>
+      </w:r>
+    </w:p>
+    <w:p>
+      <w:pPr>
+        <w:jc w:val="both"/>
+        <w:rPr>
+          <w:rFonts w:ascii="Times New Roman" w:hAnsi="Times New Roman" w:cs="Times New Roman"/>
+          <w:b/>
+          <w:sz w:val="28"/>
+          <w:szCs w:val="28"/>
+          <w:lang w:val="uk-UA"/>
+        </w:rPr>
+      </w:pPr>
+      <w:bookmarkStart w:id="1" w:name="_GoBack"/>
+      <w:bookmarkEnd w:id="1"/>
+      <w:r>
+        <w:rPr>
+          <w:rFonts w:ascii="Times New Roman" w:hAnsi="Times New Roman" w:cs="Times New Roman"/>
+          <w:b/>
+          <w:sz w:val="28"/>
+          <w:szCs w:val="28"/>
+          <w:lang w:val="uk-UA"/>
+        </w:rPr>
+        <w:lastRenderedPageBreak/>
+        <w:t>Висновок</w:t>
+      </w:r>
+    </w:p>
+    <w:p>
+      <w:pPr>
+        <w:jc w:val="both"/>
+        <w:rPr>
+          <w:rFonts w:ascii="Times New Roman" w:hAnsi="Times New Roman" w:cs="Times New Roman"/>
+          <w:sz w:val="28"/>
+          <w:szCs w:val="28"/>
+          <w:lang w:val="uk-UA"/>
+        </w:rPr>
+      </w:pPr>
+      <w:r>
+        <w:rPr>
+          <w:rFonts w:ascii="Times New Roman" w:hAnsi="Times New Roman" w:cs="Times New Roman"/>
+          <w:sz w:val="28"/>
+          <w:szCs w:val="28"/>
+          <w:lang w:val="uk-UA"/>
+        </w:rPr>
+        <w:t xml:space="preserve">В даній лабораторній роботі </w:t>
+      </w:r>
+      <w:r>
+        <w:rPr>
+          <w:rFonts w:ascii="Times New Roman" w:hAnsi="Times New Roman" w:cs="Times New Roman"/>
+          <w:sz w:val="28"/>
+          <w:szCs w:val="28"/>
+          <w:lang w:val="uk-UA"/>
+        </w:rPr>
+        <w:t xml:space="preserve">був </w:t>
+      </w:r>
+      <w:r>
+        <w:rPr>
+          <w:rFonts w:ascii="Times New Roman" w:hAnsi="Times New Roman" w:cs="Times New Roman"/>
+          <w:sz w:val="28"/>
+          <w:szCs w:val="28"/>
+          <w:lang w:val="uk-UA"/>
+        </w:rPr>
+        <w:t xml:space="preserve">сформований життєвий цикл для даного проекту, досліджено методології розробки, життєві цикли задач у вигляді діаграм станів. Проаналізовано можливі ризики, з якими зіткнеться проект, а також обрано кращі стратегії їхнього запобігання. </w:t>
+      </w:r>
+    </w:p>
+    <w:p>
+      <w:pPr>
+        <w:rPr>
           <w:lang w:val="uk-UA"/>
         </w:rPr>
       </w:pPr>
     </w:p>
     <w:sectPr>
-      <w:headerReference w:type="first" r:id="rId7"/>
-      <w:footerReference w:type="first" r:id="rId8"/>
+      <w:headerReference w:type="first" r:id="rId10"/>
+      <w:footerReference w:type="first" r:id="rId11"/>
       <w:pgSz w:w="11906" w:h="16838"/>
       <w:pgMar w:top="1134" w:right="850" w:bottom="1134" w:left="1701" w:header="708" w:footer="708" w:gutter="0"/>
       <w:cols w:space="708"/>
@@ -846,6 +2341,95 @@
     </w:lvl>
   </w:abstractNum>
   <w:abstractNum w:abstractNumId="1" w15:restartNumberingAfterBreak="0">
+    <w:nsid w:val="0FA972A1"/>
+    <w:multiLevelType w:val="hybridMultilevel"/>
+    <w:tmpl w:val="AE7A2F0A"/>
+    <w:lvl w:ilvl="0" w:tplc="C8B68D16">
+      <w:start w:val="3"/>
+      <w:numFmt w:val="decimal"/>
+      <w:lvlText w:val="%1)"/>
+      <w:lvlJc w:val="left"/>
+      <w:pPr>
+        <w:ind w:left="720" w:hanging="360"/>
+      </w:pPr>
+      <w:rPr>
+        <w:rFonts w:hint="default"/>
+      </w:rPr>
+    </w:lvl>
+    <w:lvl w:ilvl="1" w:tplc="04090019" w:tentative="1">
+      <w:start w:val="1"/>
+      <w:numFmt w:val="lowerLetter"/>
+      <w:lvlText w:val="%2."/>
+      <w:lvlJc w:val="left"/>
+      <w:pPr>
+        <w:ind w:left="1440" w:hanging="360"/>
+      </w:pPr>
+    </w:lvl>
+    <w:lvl w:ilvl="2" w:tplc="0409001B" w:tentative="1">
+      <w:start w:val="1"/>
+      <w:numFmt w:val="lowerRoman"/>
+      <w:lvlText w:val="%3."/>
+      <w:lvlJc w:val="right"/>
+      <w:pPr>
+        <w:ind w:left="2160" w:hanging="180"/>
+      </w:pPr>
+    </w:lvl>
+    <w:lvl w:ilvl="3" w:tplc="0409000F" w:tentative="1">
+      <w:start w:val="1"/>
+      <w:numFmt w:val="decimal"/>
+      <w:lvlText w:val="%4."/>
+      <w:lvlJc w:val="left"/>
+      <w:pPr>
+        <w:ind w:left="2880" w:hanging="360"/>
+      </w:pPr>
+    </w:lvl>
+    <w:lvl w:ilvl="4" w:tplc="04090019" w:tentative="1">
+      <w:start w:val="1"/>
+      <w:numFmt w:val="lowerLetter"/>
+      <w:lvlText w:val="%5."/>
+      <w:lvlJc w:val="left"/>
+      <w:pPr>
+        <w:ind w:left="3600" w:hanging="360"/>
+      </w:pPr>
+    </w:lvl>
+    <w:lvl w:ilvl="5" w:tplc="0409001B" w:tentative="1">
+      <w:start w:val="1"/>
+      <w:numFmt w:val="lowerRoman"/>
+      <w:lvlText w:val="%6."/>
+      <w:lvlJc w:val="right"/>
+      <w:pPr>
+        <w:ind w:left="4320" w:hanging="180"/>
+      </w:pPr>
+    </w:lvl>
+    <w:lvl w:ilvl="6" w:tplc="0409000F" w:tentative="1">
+      <w:start w:val="1"/>
+      <w:numFmt w:val="decimal"/>
+      <w:lvlText w:val="%7."/>
+      <w:lvlJc w:val="left"/>
+      <w:pPr>
+        <w:ind w:left="5040" w:hanging="360"/>
+      </w:pPr>
+    </w:lvl>
+    <w:lvl w:ilvl="7" w:tplc="04090019" w:tentative="1">
+      <w:start w:val="1"/>
+      <w:numFmt w:val="lowerLetter"/>
+      <w:lvlText w:val="%8."/>
+      <w:lvlJc w:val="left"/>
+      <w:pPr>
+        <w:ind w:left="5760" w:hanging="360"/>
+      </w:pPr>
+    </w:lvl>
+    <w:lvl w:ilvl="8" w:tplc="0409001B" w:tentative="1">
+      <w:start w:val="1"/>
+      <w:numFmt w:val="lowerRoman"/>
+      <w:lvlText w:val="%9."/>
+      <w:lvlJc w:val="right"/>
+      <w:pPr>
+        <w:ind w:left="6480" w:hanging="180"/>
+      </w:pPr>
+    </w:lvl>
+  </w:abstractNum>
+  <w:abstractNum w:abstractNumId="2" w15:restartNumberingAfterBreak="0">
     <w:nsid w:val="12E763DD"/>
     <w:multiLevelType w:val="hybridMultilevel"/>
     <w:tmpl w:val="C584145E"/>
@@ -957,7 +2541,7 @@
       </w:rPr>
     </w:lvl>
   </w:abstractNum>
-  <w:abstractNum w:abstractNumId="2" w15:restartNumberingAfterBreak="0">
+  <w:abstractNum w:abstractNumId="3" w15:restartNumberingAfterBreak="0">
     <w:nsid w:val="1B343E6B"/>
     <w:multiLevelType w:val="hybridMultilevel"/>
     <w:tmpl w:val="B16028A8"/>
@@ -1043,7 +2627,7 @@
       </w:pPr>
     </w:lvl>
   </w:abstractNum>
-  <w:abstractNum w:abstractNumId="3" w15:restartNumberingAfterBreak="0">
+  <w:abstractNum w:abstractNumId="4" w15:restartNumberingAfterBreak="0">
     <w:nsid w:val="1D6304DB"/>
     <w:multiLevelType w:val="hybridMultilevel"/>
     <w:tmpl w:val="0B12FFC2"/>
@@ -1156,7 +2740,7 @@
       </w:rPr>
     </w:lvl>
   </w:abstractNum>
-  <w:abstractNum w:abstractNumId="4" w15:restartNumberingAfterBreak="0">
+  <w:abstractNum w:abstractNumId="5" w15:restartNumberingAfterBreak="0">
     <w:nsid w:val="1DF87758"/>
     <w:multiLevelType w:val="hybridMultilevel"/>
     <w:tmpl w:val="BAC22918"/>
@@ -1268,7 +2852,97 @@
       </w:rPr>
     </w:lvl>
   </w:abstractNum>
-  <w:abstractNum w:abstractNumId="5" w15:restartNumberingAfterBreak="0">
+  <w:abstractNum w:abstractNumId="6" w15:restartNumberingAfterBreak="0">
+    <w:nsid w:val="2B837EF6"/>
+    <w:multiLevelType w:val="hybridMultilevel"/>
+    <w:tmpl w:val="70B2EF16"/>
+    <w:lvl w:ilvl="0" w:tplc="CB1A3C52">
+      <w:start w:val="1"/>
+      <w:numFmt w:val="decimal"/>
+      <w:lvlText w:val="%1)"/>
+      <w:lvlJc w:val="left"/>
+      <w:pPr>
+        <w:ind w:left="720" w:hanging="360"/>
+      </w:pPr>
+      <w:rPr>
+        <w:rFonts w:hint="default"/>
+        <w:b/>
+      </w:rPr>
+    </w:lvl>
+    <w:lvl w:ilvl="1" w:tplc="04090019" w:tentative="1">
+      <w:start w:val="1"/>
+      <w:numFmt w:val="lowerLetter"/>
+      <w:lvlText w:val="%2."/>
+      <w:lvlJc w:val="left"/>
+      <w:pPr>
+        <w:ind w:left="1440" w:hanging="360"/>
+      </w:pPr>
+    </w:lvl>
+    <w:lvl w:ilvl="2" w:tplc="0409001B" w:tentative="1">
+      <w:start w:val="1"/>
+      <w:numFmt w:val="lowerRoman"/>
+      <w:lvlText w:val="%3."/>
+      <w:lvlJc w:val="right"/>
+      <w:pPr>
+        <w:ind w:left="2160" w:hanging="180"/>
+      </w:pPr>
+    </w:lvl>
+    <w:lvl w:ilvl="3" w:tplc="0409000F" w:tentative="1">
+      <w:start w:val="1"/>
+      <w:numFmt w:val="decimal"/>
+      <w:lvlText w:val="%4."/>
+      <w:lvlJc w:val="left"/>
+      <w:pPr>
+        <w:ind w:left="2880" w:hanging="360"/>
+      </w:pPr>
+    </w:lvl>
+    <w:lvl w:ilvl="4" w:tplc="04090019" w:tentative="1">
+      <w:start w:val="1"/>
+      <w:numFmt w:val="lowerLetter"/>
+      <w:lvlText w:val="%5."/>
+      <w:lvlJc w:val="left"/>
+      <w:pPr>
+        <w:ind w:left="3600" w:hanging="360"/>
+      </w:pPr>
+    </w:lvl>
+    <w:lvl w:ilvl="5" w:tplc="0409001B" w:tentative="1">
+      <w:start w:val="1"/>
+      <w:numFmt w:val="lowerRoman"/>
+      <w:lvlText w:val="%6."/>
+      <w:lvlJc w:val="right"/>
+      <w:pPr>
+        <w:ind w:left="4320" w:hanging="180"/>
+      </w:pPr>
+    </w:lvl>
+    <w:lvl w:ilvl="6" w:tplc="0409000F" w:tentative="1">
+      <w:start w:val="1"/>
+      <w:numFmt w:val="decimal"/>
+      <w:lvlText w:val="%7."/>
+      <w:lvlJc w:val="left"/>
+      <w:pPr>
+        <w:ind w:left="5040" w:hanging="360"/>
+      </w:pPr>
+    </w:lvl>
+    <w:lvl w:ilvl="7" w:tplc="04090019" w:tentative="1">
+      <w:start w:val="1"/>
+      <w:numFmt w:val="lowerLetter"/>
+      <w:lvlText w:val="%8."/>
+      <w:lvlJc w:val="left"/>
+      <w:pPr>
+        <w:ind w:left="5760" w:hanging="360"/>
+      </w:pPr>
+    </w:lvl>
+    <w:lvl w:ilvl="8" w:tplc="0409001B" w:tentative="1">
+      <w:start w:val="1"/>
+      <w:numFmt w:val="lowerRoman"/>
+      <w:lvlText w:val="%9."/>
+      <w:lvlJc w:val="right"/>
+      <w:pPr>
+        <w:ind w:left="6480" w:hanging="180"/>
+      </w:pPr>
+    </w:lvl>
+  </w:abstractNum>
+  <w:abstractNum w:abstractNumId="7" w15:restartNumberingAfterBreak="0">
     <w:nsid w:val="2C045D54"/>
     <w:multiLevelType w:val="hybridMultilevel"/>
     <w:tmpl w:val="5BFEABE2"/>
@@ -1381,7 +3055,7 @@
       </w:rPr>
     </w:lvl>
   </w:abstractNum>
-  <w:abstractNum w:abstractNumId="6" w15:restartNumberingAfterBreak="0">
+  <w:abstractNum w:abstractNumId="8" w15:restartNumberingAfterBreak="0">
     <w:nsid w:val="3A980E41"/>
     <w:multiLevelType w:val="hybridMultilevel"/>
     <w:tmpl w:val="2CB0D5AE"/>
@@ -1494,7 +3168,96 @@
       </w:rPr>
     </w:lvl>
   </w:abstractNum>
-  <w:abstractNum w:abstractNumId="7" w15:restartNumberingAfterBreak="0">
+  <w:abstractNum w:abstractNumId="9" w15:restartNumberingAfterBreak="0">
+    <w:nsid w:val="3F567832"/>
+    <w:multiLevelType w:val="hybridMultilevel"/>
+    <w:tmpl w:val="5BCE6CC0"/>
+    <w:lvl w:ilvl="0" w:tplc="2E20D618">
+      <w:start w:val="1"/>
+      <w:numFmt w:val="decimal"/>
+      <w:lvlText w:val="%1."/>
+      <w:lvlJc w:val="left"/>
+      <w:pPr>
+        <w:ind w:left="720" w:hanging="360"/>
+      </w:pPr>
+      <w:rPr>
+        <w:rFonts w:hint="default"/>
+      </w:rPr>
+    </w:lvl>
+    <w:lvl w:ilvl="1" w:tplc="04090019" w:tentative="1">
+      <w:start w:val="1"/>
+      <w:numFmt w:val="lowerLetter"/>
+      <w:lvlText w:val="%2."/>
+      <w:lvlJc w:val="left"/>
+      <w:pPr>
+        <w:ind w:left="1440" w:hanging="360"/>
+      </w:pPr>
+    </w:lvl>
+    <w:lvl w:ilvl="2" w:tplc="0409001B" w:tentative="1">
+      <w:start w:val="1"/>
+      <w:numFmt w:val="lowerRoman"/>
+      <w:lvlText w:val="%3."/>
+      <w:lvlJc w:val="right"/>
+      <w:pPr>
+        <w:ind w:left="2160" w:hanging="180"/>
+      </w:pPr>
+    </w:lvl>
+    <w:lvl w:ilvl="3" w:tplc="0409000F" w:tentative="1">
+      <w:start w:val="1"/>
+      <w:numFmt w:val="decimal"/>
+      <w:lvlText w:val="%4."/>
+      <w:lvlJc w:val="left"/>
+      <w:pPr>
+        <w:ind w:left="2880" w:hanging="360"/>
+      </w:pPr>
+    </w:lvl>
+    <w:lvl w:ilvl="4" w:tplc="04090019" w:tentative="1">
+      <w:start w:val="1"/>
+      <w:numFmt w:val="lowerLetter"/>
+      <w:lvlText w:val="%5."/>
+      <w:lvlJc w:val="left"/>
+      <w:pPr>
+        <w:ind w:left="3600" w:hanging="360"/>
+      </w:pPr>
+    </w:lvl>
+    <w:lvl w:ilvl="5" w:tplc="0409001B" w:tentative="1">
+      <w:start w:val="1"/>
+      <w:numFmt w:val="lowerRoman"/>
+      <w:lvlText w:val="%6."/>
+      <w:lvlJc w:val="right"/>
+      <w:pPr>
+        <w:ind w:left="4320" w:hanging="180"/>
+      </w:pPr>
+    </w:lvl>
+    <w:lvl w:ilvl="6" w:tplc="0409000F" w:tentative="1">
+      <w:start w:val="1"/>
+      <w:numFmt w:val="decimal"/>
+      <w:lvlText w:val="%7."/>
+      <w:lvlJc w:val="left"/>
+      <w:pPr>
+        <w:ind w:left="5040" w:hanging="360"/>
+      </w:pPr>
+    </w:lvl>
+    <w:lvl w:ilvl="7" w:tplc="04090019" w:tentative="1">
+      <w:start w:val="1"/>
+      <w:numFmt w:val="lowerLetter"/>
+      <w:lvlText w:val="%8."/>
+      <w:lvlJc w:val="left"/>
+      <w:pPr>
+        <w:ind w:left="5760" w:hanging="360"/>
+      </w:pPr>
+    </w:lvl>
+    <w:lvl w:ilvl="8" w:tplc="0409001B" w:tentative="1">
+      <w:start w:val="1"/>
+      <w:numFmt w:val="lowerRoman"/>
+      <w:lvlText w:val="%9."/>
+      <w:lvlJc w:val="right"/>
+      <w:pPr>
+        <w:ind w:left="6480" w:hanging="180"/>
+      </w:pPr>
+    </w:lvl>
+  </w:abstractNum>
+  <w:abstractNum w:abstractNumId="10" w15:restartNumberingAfterBreak="0">
     <w:nsid w:val="40F24DAD"/>
     <w:multiLevelType w:val="hybridMultilevel"/>
     <w:tmpl w:val="D0B8E18E"/>
@@ -1607,7 +3370,7 @@
       </w:rPr>
     </w:lvl>
   </w:abstractNum>
-  <w:abstractNum w:abstractNumId="8" w15:restartNumberingAfterBreak="0">
+  <w:abstractNum w:abstractNumId="11" w15:restartNumberingAfterBreak="0">
     <w:nsid w:val="45080EA8"/>
     <w:multiLevelType w:val="hybridMultilevel"/>
     <w:tmpl w:val="6AB87454"/>
@@ -1696,7 +3459,7 @@
       </w:pPr>
     </w:lvl>
   </w:abstractNum>
-  <w:abstractNum w:abstractNumId="9" w15:restartNumberingAfterBreak="0">
+  <w:abstractNum w:abstractNumId="12" w15:restartNumberingAfterBreak="0">
     <w:nsid w:val="49B0271B"/>
     <w:multiLevelType w:val="hybridMultilevel"/>
     <w:tmpl w:val="EDA8CF2A"/>
@@ -1809,7 +3572,7 @@
       </w:rPr>
     </w:lvl>
   </w:abstractNum>
-  <w:abstractNum w:abstractNumId="10" w15:restartNumberingAfterBreak="0">
+  <w:abstractNum w:abstractNumId="13" w15:restartNumberingAfterBreak="0">
     <w:nsid w:val="5CBC5717"/>
     <w:multiLevelType w:val="multilevel"/>
     <w:tmpl w:val="B8BEFD78"/>
@@ -1922,7 +3685,7 @@
       </w:pPr>
     </w:lvl>
   </w:abstractNum>
-  <w:abstractNum w:abstractNumId="11" w15:restartNumberingAfterBreak="0">
+  <w:abstractNum w:abstractNumId="14" w15:restartNumberingAfterBreak="0">
     <w:nsid w:val="5D2924F2"/>
     <w:multiLevelType w:val="hybridMultilevel"/>
     <w:tmpl w:val="2F145E12"/>
@@ -2035,7 +3798,97 @@
       </w:rPr>
     </w:lvl>
   </w:abstractNum>
-  <w:abstractNum w:abstractNumId="12" w15:restartNumberingAfterBreak="0">
+  <w:abstractNum w:abstractNumId="15" w15:restartNumberingAfterBreak="0">
+    <w:nsid w:val="607947B5"/>
+    <w:multiLevelType w:val="hybridMultilevel"/>
+    <w:tmpl w:val="49A833DE"/>
+    <w:lvl w:ilvl="0" w:tplc="11F8AB14">
+      <w:start w:val="4"/>
+      <w:numFmt w:val="decimal"/>
+      <w:lvlText w:val="%1)"/>
+      <w:lvlJc w:val="left"/>
+      <w:pPr>
+        <w:ind w:left="720" w:hanging="360"/>
+      </w:pPr>
+      <w:rPr>
+        <w:rFonts w:hint="default"/>
+        <w:b/>
+      </w:rPr>
+    </w:lvl>
+    <w:lvl w:ilvl="1" w:tplc="04090019" w:tentative="1">
+      <w:start w:val="1"/>
+      <w:numFmt w:val="lowerLetter"/>
+      <w:lvlText w:val="%2."/>
+      <w:lvlJc w:val="left"/>
+      <w:pPr>
+        <w:ind w:left="1440" w:hanging="360"/>
+      </w:pPr>
+    </w:lvl>
+    <w:lvl w:ilvl="2" w:tplc="0409001B" w:tentative="1">
+      <w:start w:val="1"/>
+      <w:numFmt w:val="lowerRoman"/>
+      <w:lvlText w:val="%3."/>
+      <w:lvlJc w:val="right"/>
+      <w:pPr>
+        <w:ind w:left="2160" w:hanging="180"/>
+      </w:pPr>
+    </w:lvl>
+    <w:lvl w:ilvl="3" w:tplc="0409000F" w:tentative="1">
+      <w:start w:val="1"/>
+      <w:numFmt w:val="decimal"/>
+      <w:lvlText w:val="%4."/>
+      <w:lvlJc w:val="left"/>
+      <w:pPr>
+        <w:ind w:left="2880" w:hanging="360"/>
+      </w:pPr>
+    </w:lvl>
+    <w:lvl w:ilvl="4" w:tplc="04090019" w:tentative="1">
+      <w:start w:val="1"/>
+      <w:numFmt w:val="lowerLetter"/>
+      <w:lvlText w:val="%5."/>
+      <w:lvlJc w:val="left"/>
+      <w:pPr>
+        <w:ind w:left="3600" w:hanging="360"/>
+      </w:pPr>
+    </w:lvl>
+    <w:lvl w:ilvl="5" w:tplc="0409001B" w:tentative="1">
+      <w:start w:val="1"/>
+      <w:numFmt w:val="lowerRoman"/>
+      <w:lvlText w:val="%6."/>
+      <w:lvlJc w:val="right"/>
+      <w:pPr>
+        <w:ind w:left="4320" w:hanging="180"/>
+      </w:pPr>
+    </w:lvl>
+    <w:lvl w:ilvl="6" w:tplc="0409000F" w:tentative="1">
+      <w:start w:val="1"/>
+      <w:numFmt w:val="decimal"/>
+      <w:lvlText w:val="%7."/>
+      <w:lvlJc w:val="left"/>
+      <w:pPr>
+        <w:ind w:left="5040" w:hanging="360"/>
+      </w:pPr>
+    </w:lvl>
+    <w:lvl w:ilvl="7" w:tplc="04090019" w:tentative="1">
+      <w:start w:val="1"/>
+      <w:numFmt w:val="lowerLetter"/>
+      <w:lvlText w:val="%8."/>
+      <w:lvlJc w:val="left"/>
+      <w:pPr>
+        <w:ind w:left="5760" w:hanging="360"/>
+      </w:pPr>
+    </w:lvl>
+    <w:lvl w:ilvl="8" w:tplc="0409001B" w:tentative="1">
+      <w:start w:val="1"/>
+      <w:numFmt w:val="lowerRoman"/>
+      <w:lvlText w:val="%9."/>
+      <w:lvlJc w:val="right"/>
+      <w:pPr>
+        <w:ind w:left="6480" w:hanging="180"/>
+      </w:pPr>
+    </w:lvl>
+  </w:abstractNum>
+  <w:abstractNum w:abstractNumId="16" w15:restartNumberingAfterBreak="0">
     <w:nsid w:val="609D317E"/>
     <w:multiLevelType w:val="hybridMultilevel"/>
     <w:tmpl w:val="BE1A7FCC"/>
@@ -2148,7 +4001,7 @@
       </w:rPr>
     </w:lvl>
   </w:abstractNum>
-  <w:abstractNum w:abstractNumId="13" w15:restartNumberingAfterBreak="0">
+  <w:abstractNum w:abstractNumId="17" w15:restartNumberingAfterBreak="0">
     <w:nsid w:val="61042B4B"/>
     <w:multiLevelType w:val="hybridMultilevel"/>
     <w:tmpl w:val="3322EE18"/>
@@ -2261,7 +4114,96 @@
       </w:rPr>
     </w:lvl>
   </w:abstractNum>
-  <w:abstractNum w:abstractNumId="14" w15:restartNumberingAfterBreak="0">
+  <w:abstractNum w:abstractNumId="18" w15:restartNumberingAfterBreak="0">
+    <w:nsid w:val="658567A9"/>
+    <w:multiLevelType w:val="hybridMultilevel"/>
+    <w:tmpl w:val="140C8A78"/>
+    <w:lvl w:ilvl="0" w:tplc="232C99DA">
+      <w:start w:val="4"/>
+      <w:numFmt w:val="decimal"/>
+      <w:lvlText w:val="%1)"/>
+      <w:lvlJc w:val="left"/>
+      <w:pPr>
+        <w:ind w:left="720" w:hanging="360"/>
+      </w:pPr>
+      <w:rPr>
+        <w:rFonts w:hint="default"/>
+      </w:rPr>
+    </w:lvl>
+    <w:lvl w:ilvl="1" w:tplc="04090019" w:tentative="1">
+      <w:start w:val="1"/>
+      <w:numFmt w:val="lowerLetter"/>
+      <w:lvlText w:val="%2."/>
+      <w:lvlJc w:val="left"/>
+      <w:pPr>
+        <w:ind w:left="1440" w:hanging="360"/>
+      </w:pPr>
+    </w:lvl>
+    <w:lvl w:ilvl="2" w:tplc="0409001B" w:tentative="1">
+      <w:start w:val="1"/>
+      <w:numFmt w:val="lowerRoman"/>
+      <w:lvlText w:val="%3."/>
+      <w:lvlJc w:val="right"/>
+      <w:pPr>
+        <w:ind w:left="2160" w:hanging="180"/>
+      </w:pPr>
+    </w:lvl>
+    <w:lvl w:ilvl="3" w:tplc="0409000F" w:tentative="1">
+      <w:start w:val="1"/>
+      <w:numFmt w:val="decimal"/>
+      <w:lvlText w:val="%4."/>
+      <w:lvlJc w:val="left"/>
+      <w:pPr>
+        <w:ind w:left="2880" w:hanging="360"/>
+      </w:pPr>
+    </w:lvl>
+    <w:lvl w:ilvl="4" w:tplc="04090019" w:tentative="1">
+      <w:start w:val="1"/>
+      <w:numFmt w:val="lowerLetter"/>
+      <w:lvlText w:val="%5."/>
+      <w:lvlJc w:val="left"/>
+      <w:pPr>
+        <w:ind w:left="3600" w:hanging="360"/>
+      </w:pPr>
+    </w:lvl>
+    <w:lvl w:ilvl="5" w:tplc="0409001B" w:tentative="1">
+      <w:start w:val="1"/>
+      <w:numFmt w:val="lowerRoman"/>
+      <w:lvlText w:val="%6."/>
+      <w:lvlJc w:val="right"/>
+      <w:pPr>
+        <w:ind w:left="4320" w:hanging="180"/>
+      </w:pPr>
+    </w:lvl>
+    <w:lvl w:ilvl="6" w:tplc="0409000F" w:tentative="1">
+      <w:start w:val="1"/>
+      <w:numFmt w:val="decimal"/>
+      <w:lvlText w:val="%7."/>
+      <w:lvlJc w:val="left"/>
+      <w:pPr>
+        <w:ind w:left="5040" w:hanging="360"/>
+      </w:pPr>
+    </w:lvl>
+    <w:lvl w:ilvl="7" w:tplc="04090019" w:tentative="1">
+      <w:start w:val="1"/>
+      <w:numFmt w:val="lowerLetter"/>
+      <w:lvlText w:val="%8."/>
+      <w:lvlJc w:val="left"/>
+      <w:pPr>
+        <w:ind w:left="5760" w:hanging="360"/>
+      </w:pPr>
+    </w:lvl>
+    <w:lvl w:ilvl="8" w:tplc="0409001B" w:tentative="1">
+      <w:start w:val="1"/>
+      <w:numFmt w:val="lowerRoman"/>
+      <w:lvlText w:val="%9."/>
+      <w:lvlJc w:val="right"/>
+      <w:pPr>
+        <w:ind w:left="6480" w:hanging="180"/>
+      </w:pPr>
+    </w:lvl>
+  </w:abstractNum>
+  <w:abstractNum w:abstractNumId="19" w15:restartNumberingAfterBreak="0">
     <w:nsid w:val="7159446F"/>
     <w:multiLevelType w:val="hybridMultilevel"/>
     <w:tmpl w:val="B4B4FDB8"/>
@@ -2374,7 +4316,7 @@
       </w:rPr>
     </w:lvl>
   </w:abstractNum>
-  <w:abstractNum w:abstractNumId="15" w15:restartNumberingAfterBreak="0">
+  <w:abstractNum w:abstractNumId="20" w15:restartNumberingAfterBreak="0">
     <w:nsid w:val="72770124"/>
     <w:multiLevelType w:val="hybridMultilevel"/>
     <w:tmpl w:val="E5548444"/>
@@ -2463,7 +4405,7 @@
       </w:pPr>
     </w:lvl>
   </w:abstractNum>
-  <w:abstractNum w:abstractNumId="16" w15:restartNumberingAfterBreak="0">
+  <w:abstractNum w:abstractNumId="21" w15:restartNumberingAfterBreak="0">
     <w:nsid w:val="7B635A9D"/>
     <w:multiLevelType w:val="hybridMultilevel"/>
     <w:tmpl w:val="6FD0DE60"/>
@@ -2553,55 +4495,70 @@
     </w:lvl>
   </w:abstractNum>
   <w:num w:numId="1">
+    <w:abstractNumId w:val="13"/>
+  </w:num>
+  <w:num w:numId="2">
+    <w:abstractNumId w:val="20"/>
+  </w:num>
+  <w:num w:numId="3">
+    <w:abstractNumId w:val="8"/>
+  </w:num>
+  <w:num w:numId="4">
+    <w:abstractNumId w:val="12"/>
+  </w:num>
+  <w:num w:numId="5">
+    <w:abstractNumId w:val="14"/>
+  </w:num>
+  <w:num w:numId="6">
+    <w:abstractNumId w:val="16"/>
+  </w:num>
+  <w:num w:numId="7">
+    <w:abstractNumId w:val="17"/>
+  </w:num>
+  <w:num w:numId="8">
     <w:abstractNumId w:val="10"/>
   </w:num>
-  <w:num w:numId="2">
-    <w:abstractNumId w:val="15"/>
+  <w:num w:numId="9">
+    <w:abstractNumId w:val="19"/>
   </w:num>
-  <w:num w:numId="3">
-    <w:abstractNumId w:val="6"/>
+  <w:num w:numId="10">
+    <w:abstractNumId w:val="4"/>
   </w:num>
-  <w:num w:numId="4">
-    <w:abstractNumId w:val="9"/>
+  <w:num w:numId="11">
+    <w:abstractNumId w:val="7"/>
   </w:num>
-  <w:num w:numId="5">
+  <w:num w:numId="12">
+    <w:abstractNumId w:val="5"/>
+  </w:num>
+  <w:num w:numId="13">
+    <w:abstractNumId w:val="3"/>
+  </w:num>
+  <w:num w:numId="14">
     <w:abstractNumId w:val="11"/>
   </w:num>
-  <w:num w:numId="6">
-    <w:abstractNumId w:val="12"/>
-  </w:num>
-  <w:num w:numId="7">
-    <w:abstractNumId w:val="13"/>
-  </w:num>
-  <w:num w:numId="8">
-    <w:abstractNumId w:val="7"/>
-  </w:num>
-  <w:num w:numId="9">
-    <w:abstractNumId w:val="14"/>
-  </w:num>
-  <w:num w:numId="10">
-    <w:abstractNumId w:val="3"/>
-  </w:num>
-  <w:num w:numId="11">
-    <w:abstractNumId w:val="5"/>
-  </w:num>
-  <w:num w:numId="12">
-    <w:abstractNumId w:val="4"/>
-  </w:num>
-  <w:num w:numId="13">
-    <w:abstractNumId w:val="2"/>
-  </w:num>
-  <w:num w:numId="14">
-    <w:abstractNumId w:val="8"/>
-  </w:num>
   <w:num w:numId="15">
-    <w:abstractNumId w:val="16"/>
+    <w:abstractNumId w:val="21"/>
   </w:num>
   <w:num w:numId="16">
-    <w:abstractNumId w:val="1"/>
+    <w:abstractNumId w:val="2"/>
   </w:num>
   <w:num w:numId="17">
     <w:abstractNumId w:val="0"/>
+  </w:num>
+  <w:num w:numId="18">
+    <w:abstractNumId w:val="9"/>
+  </w:num>
+  <w:num w:numId="19">
+    <w:abstractNumId w:val="6"/>
+  </w:num>
+  <w:num w:numId="20">
+    <w:abstractNumId w:val="15"/>
+  </w:num>
+  <w:num w:numId="21">
+    <w:abstractNumId w:val="1"/>
+  </w:num>
+  <w:num w:numId="22">
+    <w:abstractNumId w:val="18"/>
   </w:num>
 </w:numbering>
 </file>
@@ -3099,7 +5056,6 @@
   <w:style w:type="character" w:default="1" w:styleId="DefaultParagraphFont">
     <w:name w:val="Default Paragraph Font"/>
     <w:uiPriority w:val="1"/>
-    <w:semiHidden/>
     <w:unhideWhenUsed/>
   </w:style>
   <w:style w:type="table" w:default="1" w:styleId="TableNormal">
@@ -3435,6 +5391,18 @@
       <w:lang w:val="ru-RU"/>
     </w:rPr>
   </w:style>
+  <w:style w:type="character" w:styleId="UnresolvedMention">
+    <w:name w:val="Unresolved Mention"/>
+    <w:basedOn w:val="DefaultParagraphFont"/>
+    <w:uiPriority w:val="99"/>
+    <w:semiHidden/>
+    <w:unhideWhenUsed/>
+    <w:rsid w:val="0019479B"/>
+    <w:rPr>
+      <w:color w:val="605E5C"/>
+      <w:shd w:val="clear" w:color="auto" w:fill="E1DFDD"/>
+    </w:rPr>
+  </w:style>
 </w:styles>
 </file>
 

</xml_diff>